<commit_message>
Update TFG - Proposta Informe Final.docx
</commit_message>
<xml_diff>
--- a/4-InformeFinal/TFG - Proposta Informe Final.docx
+++ b/4-InformeFinal/TFG - Proposta Informe Final.docx
@@ -5274,17 +5274,94 @@
     </w:p>
     <w:p>
       <w:pPr>
-        <w:pStyle w:val="PARAGRAPH"/>
-        <w:ind w:firstLine="0"/>
-        <w:rPr>
-          <w:lang w:val="ca-ES"/>
-        </w:rPr>
-      </w:pPr>
-      <w:r>
-        <w:rPr>
-          <w:lang w:val="ca-ES"/>
-        </w:rPr>
-        <w:t xml:space="preserve">Un cop creat </w:t>
+        <w:pStyle w:val="PARAGRAPHnoindent"/>
+        <w:rPr>
+          <w:lang w:val="ca-ES"/>
+        </w:rPr>
+      </w:pPr>
+      <w:r>
+        <w:rPr>
+          <w:lang w:val="ca-ES"/>
+        </w:rPr>
+        <w:t xml:space="preserve">Un cop creat un </w:t>
+      </w:r>
+      <w:proofErr w:type="spellStart"/>
+      <w:r>
+        <w:rPr>
+          <w:lang w:val="ca-ES"/>
+        </w:rPr>
+        <w:t>dataset</w:t>
+      </w:r>
+      <w:proofErr w:type="spellEnd"/>
+      <w:r>
+        <w:rPr>
+          <w:lang w:val="ca-ES"/>
+        </w:rPr>
+        <w:t xml:space="preserve"> </w:t>
+      </w:r>
+      <w:r>
+        <w:rPr>
+          <w:lang w:val="ca-ES"/>
+        </w:rPr>
+        <w:t>robust</w:t>
+      </w:r>
+      <w:r>
+        <w:rPr>
+          <w:lang w:val="ca-ES"/>
+        </w:rPr>
+        <w:t xml:space="preserve"> i precís per entrenar un model </w:t>
+      </w:r>
+      <w:proofErr w:type="spellStart"/>
+      <w:r>
+        <w:rPr>
+          <w:lang w:val="ca-ES"/>
+        </w:rPr>
+        <w:t>d’Object</w:t>
+      </w:r>
+      <w:proofErr w:type="spellEnd"/>
+      <w:r>
+        <w:rPr>
+          <w:lang w:val="ca-ES"/>
+        </w:rPr>
+        <w:t xml:space="preserve"> </w:t>
+      </w:r>
+      <w:proofErr w:type="spellStart"/>
+      <w:r>
+        <w:rPr>
+          <w:lang w:val="ca-ES"/>
+        </w:rPr>
+        <w:t>Recognition</w:t>
+      </w:r>
+      <w:proofErr w:type="spellEnd"/>
+      <w:r>
+        <w:rPr>
+          <w:lang w:val="ca-ES"/>
+        </w:rPr>
+        <w:t>, s’estableix YOLOv</w:t>
+      </w:r>
+      <w:r>
+        <w:rPr>
+          <w:lang w:val="ca-ES"/>
+        </w:rPr>
+        <w:t>5</w:t>
+      </w:r>
+      <w:r>
+        <w:rPr>
+          <w:lang w:val="ca-ES"/>
+        </w:rPr>
+        <w:t xml:space="preserve"> com l’arquitectura a entrenar i </w:t>
+      </w:r>
+      <w:r>
+        <w:rPr>
+          <w:lang w:val="ca-ES"/>
+        </w:rPr>
+        <w:t xml:space="preserve">que </w:t>
+      </w:r>
+      <w:r>
+        <w:rPr>
+          <w:lang w:val="ca-ES"/>
+        </w:rPr>
+        <w:t>es farà servir.</w:t>
       </w:r>
     </w:p>
     <w:p>
@@ -5295,6 +5372,3370 @@
           <w:lang w:val="ca-ES"/>
         </w:rPr>
       </w:pPr>
+      <w:r>
+        <w:rPr>
+          <w:lang w:val="ca-ES"/>
+        </w:rPr>
+        <w:t xml:space="preserve">Gràcies a l’eina </w:t>
+      </w:r>
+      <w:proofErr w:type="spellStart"/>
+      <w:r>
+        <w:rPr>
+          <w:lang w:val="ca-ES"/>
+        </w:rPr>
+        <w:t>WandB</w:t>
+      </w:r>
+      <w:proofErr w:type="spellEnd"/>
+      <w:r>
+        <w:rPr>
+          <w:lang w:val="ca-ES"/>
+        </w:rPr>
+        <w:t xml:space="preserve"> que recomanen els propis autors del YOLOv5, es poden aconseguir i guardar tota la informació dels experiments fets amb la xarxa</w:t>
+      </w:r>
+      <w:r>
+        <w:rPr>
+          <w:lang w:val="ca-ES"/>
+        </w:rPr>
+        <w:t xml:space="preserve"> d’una manera eficaç i interactiva</w:t>
+      </w:r>
+      <w:r>
+        <w:rPr>
+          <w:lang w:val="ca-ES"/>
+        </w:rPr>
+        <w:t>.</w:t>
+      </w:r>
+    </w:p>
+    <w:p>
+      <w:pPr>
+        <w:widowControl/>
+        <w:spacing w:line="240" w:lineRule="auto"/>
+        <w:rPr>
+          <w:lang w:val="ca-ES"/>
+        </w:rPr>
+      </w:pPr>
+      <w:r>
+        <w:rPr>
+          <w:lang w:val="ca-ES"/>
+        </w:rPr>
+        <w:t xml:space="preserve">Als primers entrenaments, es va utilitzar la configuració de xarxa YOLOv5l amb imatges de 640x640 píxels, l’estàndard en aquesta xarxa. Es va escollir la configuració ‘l’ perquè </w:t>
+      </w:r>
+      <w:r>
+        <w:rPr>
+          <w:lang w:val="ca-ES"/>
+        </w:rPr>
+        <w:t xml:space="preserve">tenia una precisió molt bona, però també era gran els requeriments de còmput. </w:t>
+      </w:r>
+      <w:r>
+        <w:rPr>
+          <w:lang w:val="ca-ES"/>
+        </w:rPr>
+        <w:t>Els resultats no van ser molt satisfactoris, ja que les diferències entre les peces d’art amb alt grau de detall no tenien un bon resultat. Després de provar diferents solucions, l que millors resultats va donar va ser la d’augmentar la resolució de les imatges a 1280x1280.</w:t>
+      </w:r>
+    </w:p>
+    <w:tbl>
+      <w:tblPr>
+        <w:tblStyle w:val="Tablaconcuadrcula"/>
+        <w:tblW w:w="0" w:type="auto"/>
+        <w:tblBorders>
+          <w:top w:val="none" w:sz="0" w:space="0" w:color="auto"/>
+          <w:left w:val="none" w:sz="0" w:space="0" w:color="auto"/>
+          <w:bottom w:val="none" w:sz="0" w:space="0" w:color="auto"/>
+          <w:right w:val="none" w:sz="0" w:space="0" w:color="auto"/>
+          <w:insideH w:val="none" w:sz="0" w:space="0" w:color="auto"/>
+          <w:insideV w:val="none" w:sz="0" w:space="0" w:color="auto"/>
+        </w:tblBorders>
+        <w:tblLayout w:type="fixed"/>
+        <w:tblCellMar>
+          <w:left w:w="28" w:type="dxa"/>
+          <w:right w:w="0" w:type="dxa"/>
+        </w:tblCellMar>
+        <w:tblLook w:val="04A0" w:firstRow="1" w:lastRow="0" w:firstColumn="1" w:lastColumn="0" w:noHBand="0" w:noVBand="1"/>
+      </w:tblPr>
+      <w:tblGrid>
+        <w:gridCol w:w="5026"/>
+      </w:tblGrid>
+      <w:tr>
+        <w:trPr>
+          <w:trHeight w:val="1741"/>
+        </w:trPr>
+        <w:tc>
+          <w:tcPr>
+            <w:tcW w:w="5026" w:type="dxa"/>
+            <w:vAlign w:val="center"/>
+          </w:tcPr>
+          <w:p>
+            <w:pPr>
+              <w:pStyle w:val="PARAGRAPH"/>
+              <w:ind w:firstLine="0"/>
+              <w:jc w:val="center"/>
+              <w:rPr>
+                <w:lang w:val="ca-ES"/>
+              </w:rPr>
+            </w:pPr>
+            <w:r>
+              <w:rPr>
+                <w:noProof/>
+                <w:lang w:val="ca-ES"/>
+              </w:rPr>
+              <w:drawing>
+                <wp:anchor distT="0" distB="0" distL="114300" distR="114300" simplePos="0" relativeHeight="251643904" behindDoc="0" locked="0" layoutInCell="1" allowOverlap="1" wp14:anchorId="13632B0F" wp14:editId="5E7792E6">
+                  <wp:simplePos x="0" y="0"/>
+                  <wp:positionH relativeFrom="column">
+                    <wp:posOffset>-3810</wp:posOffset>
+                  </wp:positionH>
+                  <wp:positionV relativeFrom="paragraph">
+                    <wp:posOffset>151130</wp:posOffset>
+                  </wp:positionV>
+                  <wp:extent cx="3108325" cy="1082040"/>
+                  <wp:effectExtent l="0" t="0" r="0" b="0"/>
+                  <wp:wrapSquare wrapText="bothSides"/>
+                  <wp:docPr id="15" name="Imagen 15" descr="Diagrama&#10;&#10;Descripción generada automáticamente"/>
+                  <wp:cNvGraphicFramePr>
+                    <a:graphicFrameLocks xmlns:a="http://schemas.openxmlformats.org/drawingml/2006/main" noChangeAspect="1"/>
+                  </wp:cNvGraphicFramePr>
+                  <a:graphic xmlns:a="http://schemas.openxmlformats.org/drawingml/2006/main">
+                    <a:graphicData uri="http://schemas.openxmlformats.org/drawingml/2006/picture">
+                      <pic:pic xmlns:pic="http://schemas.openxmlformats.org/drawingml/2006/picture">
+                        <pic:nvPicPr>
+                          <pic:cNvPr id="15" name="Imagen 15" descr="Diagrama&#10;&#10;Descripción generada automáticamente"/>
+                          <pic:cNvPicPr>
+                            <a:picLocks noChangeAspect="1" noChangeArrowheads="1"/>
+                          </pic:cNvPicPr>
+                        </pic:nvPicPr>
+                        <pic:blipFill>
+                          <a:blip r:embed="rId17" cstate="print">
+                            <a:extLst>
+                              <a:ext uri="{28A0092B-C50C-407E-A947-70E740481C1C}">
+                                <a14:useLocalDpi xmlns:a14="http://schemas.microsoft.com/office/drawing/2010/main" val="0"/>
+                              </a:ext>
+                            </a:extLst>
+                          </a:blip>
+                          <a:srcRect/>
+                          <a:stretch>
+                            <a:fillRect/>
+                          </a:stretch>
+                        </pic:blipFill>
+                        <pic:spPr bwMode="auto">
+                          <a:xfrm>
+                            <a:off x="0" y="0"/>
+                            <a:ext cx="3108325" cy="1082040"/>
+                          </a:xfrm>
+                          <a:prstGeom prst="rect">
+                            <a:avLst/>
+                          </a:prstGeom>
+                          <a:noFill/>
+                        </pic:spPr>
+                      </pic:pic>
+                    </a:graphicData>
+                  </a:graphic>
+                  <wp14:sizeRelH relativeFrom="page">
+                    <wp14:pctWidth>0</wp14:pctWidth>
+                  </wp14:sizeRelH>
+                  <wp14:sizeRelV relativeFrom="page">
+                    <wp14:pctHeight>0</wp14:pctHeight>
+                  </wp14:sizeRelV>
+                </wp:anchor>
+              </w:drawing>
+            </w:r>
+          </w:p>
+        </w:tc>
+      </w:tr>
+      <w:tr>
+        <w:tc>
+          <w:tcPr>
+            <w:tcW w:w="5026" w:type="dxa"/>
+          </w:tcPr>
+          <w:p>
+            <w:pPr>
+              <w:pStyle w:val="PARAGRAPH"/>
+              <w:ind w:firstLine="0"/>
+              <w:jc w:val="left"/>
+              <w:rPr>
+                <w:b/>
+                <w:bCs/>
+                <w:sz w:val="15"/>
+                <w:szCs w:val="16"/>
+                <w:lang w:val="ca-ES"/>
+              </w:rPr>
+            </w:pPr>
+            <w:r>
+              <w:rPr>
+                <w:b/>
+                <w:bCs/>
+                <w:sz w:val="15"/>
+                <w:szCs w:val="16"/>
+                <w:lang w:val="ca-ES"/>
+              </w:rPr>
+              <w:t xml:space="preserve">Fig. </w:t>
+            </w:r>
+            <w:r>
+              <w:rPr>
+                <w:b/>
+                <w:bCs/>
+                <w:sz w:val="15"/>
+                <w:szCs w:val="16"/>
+                <w:lang w:val="ca-ES"/>
+              </w:rPr>
+              <w:t>4</w:t>
+            </w:r>
+            <w:r>
+              <w:rPr>
+                <w:b/>
+                <w:bCs/>
+                <w:sz w:val="15"/>
+                <w:szCs w:val="16"/>
+                <w:lang w:val="ca-ES"/>
+              </w:rPr>
+              <w:t xml:space="preserve">. </w:t>
+            </w:r>
+            <w:r>
+              <w:rPr>
+                <w:b/>
+                <w:bCs/>
+                <w:sz w:val="15"/>
+                <w:szCs w:val="16"/>
+                <w:lang w:val="ca-ES"/>
+              </w:rPr>
+              <w:t>Diferents models de YOLOv5</w:t>
+            </w:r>
+          </w:p>
+        </w:tc>
+      </w:tr>
+    </w:tbl>
+    <w:p>
+      <w:pPr>
+        <w:widowControl/>
+        <w:spacing w:line="240" w:lineRule="auto"/>
+        <w:rPr>
+          <w:lang w:val="ca-ES"/>
+        </w:rPr>
+      </w:pPr>
+      <w:r>
+        <w:rPr>
+          <w:lang w:val="ca-ES"/>
+        </w:rPr>
+        <w:br/>
+        <w:t xml:space="preserve">Per aquest motiu es va baixar la complexitat de la xarxa escollint la configuració YOLOv5s6 (el 6 del final denota una arquitectura especial per a imatges d’input amb dimensió 1280x1280). D’aquesta manera i al tenir imatges amb més definició, les característiques més subtils en </w:t>
+      </w:r>
+      <w:r>
+        <w:rPr>
+          <w:lang w:val="ca-ES"/>
+        </w:rPr>
+        <w:t>les diferents peces d’art es podien identificar millor.</w:t>
+      </w:r>
+    </w:p>
+    <w:p>
+      <w:pPr>
+        <w:widowControl/>
+        <w:spacing w:line="240" w:lineRule="auto"/>
+        <w:ind w:firstLine="360"/>
+        <w:rPr>
+          <w:lang w:val="ca-ES"/>
+        </w:rPr>
+      </w:pPr>
+      <w:r>
+        <w:rPr>
+          <w:lang w:val="ca-ES"/>
+        </w:rPr>
+        <w:t>A més, el YOLO té una funcionalitat anomenada “</w:t>
+      </w:r>
+      <w:proofErr w:type="spellStart"/>
+      <w:r>
+        <w:rPr>
+          <w:i/>
+          <w:iCs/>
+          <w:lang w:val="ca-ES"/>
+        </w:rPr>
+        <w:t>Hyperparameter</w:t>
+      </w:r>
+      <w:proofErr w:type="spellEnd"/>
+      <w:r>
+        <w:rPr>
+          <w:i/>
+          <w:iCs/>
+          <w:lang w:val="ca-ES"/>
+        </w:rPr>
+        <w:t xml:space="preserve"> </w:t>
+      </w:r>
+      <w:proofErr w:type="spellStart"/>
+      <w:r>
+        <w:rPr>
+          <w:i/>
+          <w:iCs/>
+          <w:lang w:val="ca-ES"/>
+        </w:rPr>
+        <w:t>Evolution</w:t>
+      </w:r>
+      <w:proofErr w:type="spellEnd"/>
+      <w:r>
+        <w:rPr>
+          <w:lang w:val="ca-ES"/>
+        </w:rPr>
+        <w:t xml:space="preserve">” que serveix per optimitzar els </w:t>
+      </w:r>
+      <w:proofErr w:type="spellStart"/>
+      <w:r>
+        <w:rPr>
+          <w:lang w:val="ca-ES"/>
+        </w:rPr>
+        <w:t>hiperparàmetres</w:t>
+      </w:r>
+      <w:proofErr w:type="spellEnd"/>
+      <w:r>
+        <w:rPr>
+          <w:lang w:val="ca-ES"/>
+        </w:rPr>
+        <w:t xml:space="preserve"> del model fent </w:t>
+      </w:r>
+      <w:r>
+        <w:rPr>
+          <w:lang w:val="ca-ES"/>
+        </w:rPr>
+        <w:t>execucions curtes</w:t>
+      </w:r>
+      <w:r>
+        <w:rPr>
+          <w:lang w:val="ca-ES"/>
+        </w:rPr>
+        <w:t xml:space="preserve"> amb petites modificacions automàtiques</w:t>
+      </w:r>
+      <w:r>
+        <w:rPr>
+          <w:lang w:val="ca-ES"/>
+        </w:rPr>
+        <w:t xml:space="preserve"> i aleatòries</w:t>
+      </w:r>
+      <w:r>
+        <w:rPr>
+          <w:lang w:val="ca-ES"/>
+        </w:rPr>
+        <w:t xml:space="preserve"> als </w:t>
+      </w:r>
+      <w:proofErr w:type="spellStart"/>
+      <w:r>
+        <w:rPr>
+          <w:lang w:val="ca-ES"/>
+        </w:rPr>
+        <w:t>hiperparàmetres</w:t>
+      </w:r>
+      <w:proofErr w:type="spellEnd"/>
+      <w:r>
+        <w:rPr>
+          <w:lang w:val="ca-ES"/>
+        </w:rPr>
+        <w:t xml:space="preserve"> del model per trobar la millor configuració pel problema específic.</w:t>
+      </w:r>
+    </w:p>
+    <w:tbl>
+      <w:tblPr>
+        <w:tblStyle w:val="Tablaconcuadrcula"/>
+        <w:tblpPr w:leftFromText="141" w:rightFromText="141" w:vertAnchor="text" w:horzAnchor="margin" w:tblpX="108" w:tblpY="132"/>
+        <w:tblW w:w="0" w:type="auto"/>
+        <w:tblLook w:val="04A0" w:firstRow="1" w:lastRow="0" w:firstColumn="1" w:lastColumn="0" w:noHBand="0" w:noVBand="1"/>
+      </w:tblPr>
+      <w:tblGrid>
+        <w:gridCol w:w="1402"/>
+        <w:gridCol w:w="1150"/>
+        <w:gridCol w:w="1040"/>
+        <w:gridCol w:w="1276"/>
+      </w:tblGrid>
+      <w:tr>
+        <w:tc>
+          <w:tcPr>
+            <w:tcW w:w="1402" w:type="dxa"/>
+            <w:tcBorders>
+              <w:bottom w:val="single" w:sz="18" w:space="0" w:color="auto"/>
+              <w:right w:val="single" w:sz="18" w:space="0" w:color="auto"/>
+            </w:tcBorders>
+          </w:tcPr>
+          <w:p>
+            <w:pPr>
+              <w:pStyle w:val="PARAGRAPH"/>
+              <w:ind w:firstLine="0"/>
+              <w:rPr>
+                <w:b/>
+                <w:bCs/>
+                <w:lang w:val="ca-ES"/>
+              </w:rPr>
+            </w:pPr>
+            <w:r>
+              <w:rPr>
+                <w:b/>
+                <w:bCs/>
+                <w:lang w:val="ca-ES"/>
+              </w:rPr>
+              <w:t>Model</w:t>
+            </w:r>
+          </w:p>
+        </w:tc>
+        <w:tc>
+          <w:tcPr>
+            <w:tcW w:w="1150" w:type="dxa"/>
+            <w:tcBorders>
+              <w:left w:val="single" w:sz="18" w:space="0" w:color="auto"/>
+              <w:bottom w:val="single" w:sz="18" w:space="0" w:color="auto"/>
+            </w:tcBorders>
+          </w:tcPr>
+          <w:p>
+            <w:pPr>
+              <w:pStyle w:val="PARAGRAPH"/>
+              <w:ind w:firstLine="0"/>
+              <w:rPr>
+                <w:b/>
+                <w:bCs/>
+                <w:lang w:val="ca-ES"/>
+              </w:rPr>
+            </w:pPr>
+            <w:r>
+              <w:rPr>
+                <w:b/>
+                <w:bCs/>
+                <w:lang w:val="ca-ES"/>
+              </w:rPr>
+              <w:t>YOLOv5m</w:t>
+            </w:r>
+          </w:p>
+        </w:tc>
+        <w:tc>
+          <w:tcPr>
+            <w:tcW w:w="1040" w:type="dxa"/>
+            <w:tcBorders>
+              <w:bottom w:val="single" w:sz="18" w:space="0" w:color="auto"/>
+            </w:tcBorders>
+          </w:tcPr>
+          <w:p>
+            <w:pPr>
+              <w:pStyle w:val="PARAGRAPH"/>
+              <w:ind w:firstLine="0"/>
+              <w:rPr>
+                <w:b/>
+                <w:bCs/>
+                <w:lang w:val="ca-ES"/>
+              </w:rPr>
+            </w:pPr>
+            <w:r>
+              <w:rPr>
+                <w:b/>
+                <w:bCs/>
+                <w:lang w:val="ca-ES"/>
+              </w:rPr>
+              <w:t>YOLOv5l</w:t>
+            </w:r>
+          </w:p>
+        </w:tc>
+        <w:tc>
+          <w:tcPr>
+            <w:tcW w:w="1276" w:type="dxa"/>
+            <w:tcBorders>
+              <w:bottom w:val="single" w:sz="18" w:space="0" w:color="auto"/>
+            </w:tcBorders>
+          </w:tcPr>
+          <w:p>
+            <w:pPr>
+              <w:pStyle w:val="PARAGRAPH"/>
+              <w:ind w:firstLine="0"/>
+              <w:rPr>
+                <w:b/>
+                <w:bCs/>
+                <w:lang w:val="ca-ES"/>
+              </w:rPr>
+            </w:pPr>
+            <w:r>
+              <w:rPr>
+                <w:b/>
+                <w:bCs/>
+                <w:lang w:val="ca-ES"/>
+              </w:rPr>
+              <w:t>YOLOv5s6</w:t>
+            </w:r>
+          </w:p>
+        </w:tc>
+      </w:tr>
+      <w:tr>
+        <w:tc>
+          <w:tcPr>
+            <w:tcW w:w="1402" w:type="dxa"/>
+            <w:tcBorders>
+              <w:top w:val="single" w:sz="18" w:space="0" w:color="auto"/>
+              <w:right w:val="single" w:sz="18" w:space="0" w:color="auto"/>
+            </w:tcBorders>
+          </w:tcPr>
+          <w:p>
+            <w:pPr>
+              <w:pStyle w:val="PARAGRAPH"/>
+              <w:ind w:firstLine="0"/>
+              <w:rPr>
+                <w:b/>
+                <w:bCs/>
+                <w:lang w:val="ca-ES"/>
+              </w:rPr>
+            </w:pPr>
+            <w:r>
+              <w:rPr>
+                <w:b/>
+                <w:bCs/>
+                <w:lang w:val="ca-ES"/>
+              </w:rPr>
+              <w:t>Dimensions</w:t>
+            </w:r>
+          </w:p>
+        </w:tc>
+        <w:tc>
+          <w:tcPr>
+            <w:tcW w:w="1150" w:type="dxa"/>
+            <w:tcBorders>
+              <w:top w:val="single" w:sz="18" w:space="0" w:color="auto"/>
+              <w:left w:val="single" w:sz="18" w:space="0" w:color="auto"/>
+            </w:tcBorders>
+          </w:tcPr>
+          <w:p>
+            <w:pPr>
+              <w:pStyle w:val="PARAGRAPH"/>
+              <w:ind w:firstLine="0"/>
+              <w:rPr>
+                <w:lang w:val="ca-ES"/>
+              </w:rPr>
+            </w:pPr>
+            <w:r>
+              <w:rPr>
+                <w:lang w:val="ca-ES"/>
+              </w:rPr>
+              <w:t>640x640</w:t>
+            </w:r>
+          </w:p>
+        </w:tc>
+        <w:tc>
+          <w:tcPr>
+            <w:tcW w:w="1040" w:type="dxa"/>
+            <w:tcBorders>
+              <w:top w:val="single" w:sz="18" w:space="0" w:color="auto"/>
+            </w:tcBorders>
+          </w:tcPr>
+          <w:p>
+            <w:pPr>
+              <w:pStyle w:val="PARAGRAPH"/>
+              <w:ind w:firstLine="0"/>
+              <w:rPr>
+                <w:lang w:val="ca-ES"/>
+              </w:rPr>
+            </w:pPr>
+            <w:r>
+              <w:rPr>
+                <w:lang w:val="ca-ES"/>
+              </w:rPr>
+              <w:t>640x640</w:t>
+            </w:r>
+          </w:p>
+        </w:tc>
+        <w:tc>
+          <w:tcPr>
+            <w:tcW w:w="1276" w:type="dxa"/>
+            <w:tcBorders>
+              <w:top w:val="single" w:sz="18" w:space="0" w:color="auto"/>
+            </w:tcBorders>
+          </w:tcPr>
+          <w:p>
+            <w:pPr>
+              <w:pStyle w:val="PARAGRAPH"/>
+              <w:ind w:firstLine="0"/>
+              <w:rPr>
+                <w:lang w:val="ca-ES"/>
+              </w:rPr>
+            </w:pPr>
+            <w:r>
+              <w:rPr>
+                <w:lang w:val="ca-ES"/>
+              </w:rPr>
+              <w:t>1280x1280</w:t>
+            </w:r>
+          </w:p>
+        </w:tc>
+      </w:tr>
+      <w:tr>
+        <w:tc>
+          <w:tcPr>
+            <w:tcW w:w="1402" w:type="dxa"/>
+            <w:tcBorders>
+              <w:right w:val="single" w:sz="18" w:space="0" w:color="auto"/>
+            </w:tcBorders>
+          </w:tcPr>
+          <w:p>
+            <w:pPr>
+              <w:pStyle w:val="PARAGRAPH"/>
+              <w:ind w:firstLine="0"/>
+              <w:rPr>
+                <w:b/>
+                <w:bCs/>
+                <w:lang w:val="ca-ES"/>
+              </w:rPr>
+            </w:pPr>
+            <w:proofErr w:type="spellStart"/>
+            <w:r>
+              <w:rPr>
+                <w:b/>
+                <w:bCs/>
+                <w:lang w:val="ca-ES"/>
+              </w:rPr>
+              <w:t>Epochs</w:t>
+            </w:r>
+            <w:proofErr w:type="spellEnd"/>
+          </w:p>
+        </w:tc>
+        <w:tc>
+          <w:tcPr>
+            <w:tcW w:w="1150" w:type="dxa"/>
+            <w:tcBorders>
+              <w:left w:val="single" w:sz="18" w:space="0" w:color="auto"/>
+            </w:tcBorders>
+          </w:tcPr>
+          <w:p>
+            <w:pPr>
+              <w:pStyle w:val="PARAGRAPH"/>
+              <w:ind w:firstLine="0"/>
+              <w:rPr>
+                <w:lang w:val="ca-ES"/>
+              </w:rPr>
+            </w:pPr>
+            <w:r>
+              <w:rPr>
+                <w:lang w:val="ca-ES"/>
+              </w:rPr>
+              <w:t>1000</w:t>
+            </w:r>
+          </w:p>
+        </w:tc>
+        <w:tc>
+          <w:tcPr>
+            <w:tcW w:w="1040" w:type="dxa"/>
+          </w:tcPr>
+          <w:p>
+            <w:pPr>
+              <w:pStyle w:val="PARAGRAPH"/>
+              <w:ind w:firstLine="0"/>
+              <w:rPr>
+                <w:lang w:val="ca-ES"/>
+              </w:rPr>
+            </w:pPr>
+            <w:r>
+              <w:rPr>
+                <w:lang w:val="ca-ES"/>
+              </w:rPr>
+              <w:t>800</w:t>
+            </w:r>
+          </w:p>
+        </w:tc>
+        <w:tc>
+          <w:tcPr>
+            <w:tcW w:w="1276" w:type="dxa"/>
+          </w:tcPr>
+          <w:p>
+            <w:pPr>
+              <w:pStyle w:val="PARAGRAPH"/>
+              <w:ind w:firstLine="0"/>
+              <w:rPr>
+                <w:lang w:val="ca-ES"/>
+              </w:rPr>
+            </w:pPr>
+            <w:r>
+              <w:rPr>
+                <w:lang w:val="ca-ES"/>
+              </w:rPr>
+              <w:t>1000</w:t>
+            </w:r>
+          </w:p>
+        </w:tc>
+      </w:tr>
+      <w:tr>
+        <w:tc>
+          <w:tcPr>
+            <w:tcW w:w="1402" w:type="dxa"/>
+            <w:tcBorders>
+              <w:right w:val="single" w:sz="18" w:space="0" w:color="auto"/>
+            </w:tcBorders>
+          </w:tcPr>
+          <w:p>
+            <w:pPr>
+              <w:pStyle w:val="PARAGRAPH"/>
+              <w:ind w:firstLine="0"/>
+              <w:rPr>
+                <w:b/>
+                <w:bCs/>
+                <w:lang w:val="ca-ES"/>
+              </w:rPr>
+            </w:pPr>
+            <w:r>
+              <w:rPr>
+                <w:b/>
+                <w:bCs/>
+                <w:lang w:val="ca-ES"/>
+              </w:rPr>
+              <w:t>Temps</w:t>
+            </w:r>
+          </w:p>
+        </w:tc>
+        <w:tc>
+          <w:tcPr>
+            <w:tcW w:w="1150" w:type="dxa"/>
+            <w:tcBorders>
+              <w:left w:val="single" w:sz="18" w:space="0" w:color="auto"/>
+            </w:tcBorders>
+          </w:tcPr>
+          <w:p>
+            <w:pPr>
+              <w:pStyle w:val="PARAGRAPH"/>
+              <w:ind w:firstLine="0"/>
+              <w:rPr>
+                <w:lang w:val="ca-ES"/>
+              </w:rPr>
+            </w:pPr>
+            <w:r>
+              <w:rPr>
+                <w:lang w:val="ca-ES"/>
+              </w:rPr>
+              <w:t>13m45s</w:t>
+            </w:r>
+          </w:p>
+        </w:tc>
+        <w:tc>
+          <w:tcPr>
+            <w:tcW w:w="1040" w:type="dxa"/>
+          </w:tcPr>
+          <w:p>
+            <w:pPr>
+              <w:pStyle w:val="PARAGRAPH"/>
+              <w:ind w:firstLine="0"/>
+              <w:rPr>
+                <w:lang w:val="ca-ES"/>
+              </w:rPr>
+            </w:pPr>
+            <w:r>
+              <w:rPr>
+                <w:lang w:val="ca-ES"/>
+              </w:rPr>
+              <w:t>48m51s</w:t>
+            </w:r>
+          </w:p>
+        </w:tc>
+        <w:tc>
+          <w:tcPr>
+            <w:tcW w:w="1276" w:type="dxa"/>
+          </w:tcPr>
+          <w:p>
+            <w:pPr>
+              <w:pStyle w:val="PARAGRAPH"/>
+              <w:ind w:firstLine="0"/>
+              <w:rPr>
+                <w:lang w:val="ca-ES"/>
+              </w:rPr>
+            </w:pPr>
+            <w:r>
+              <w:rPr>
+                <w:lang w:val="ca-ES"/>
+              </w:rPr>
+              <w:t>12h49m</w:t>
+            </w:r>
+          </w:p>
+        </w:tc>
+      </w:tr>
+      <w:tr>
+        <w:tc>
+          <w:tcPr>
+            <w:tcW w:w="1402" w:type="dxa"/>
+            <w:tcBorders>
+              <w:bottom w:val="single" w:sz="4" w:space="0" w:color="auto"/>
+              <w:right w:val="single" w:sz="18" w:space="0" w:color="auto"/>
+            </w:tcBorders>
+          </w:tcPr>
+          <w:p>
+            <w:pPr>
+              <w:pStyle w:val="PARAGRAPH"/>
+              <w:ind w:firstLine="0"/>
+              <w:rPr>
+                <w:b/>
+                <w:bCs/>
+                <w:lang w:val="ca-ES"/>
+              </w:rPr>
+            </w:pPr>
+            <w:r>
+              <w:rPr>
+                <w:b/>
+                <w:bCs/>
+                <w:lang w:val="ca-ES"/>
+              </w:rPr>
+              <w:t>mAP_0.5</w:t>
+            </w:r>
+          </w:p>
+        </w:tc>
+        <w:tc>
+          <w:tcPr>
+            <w:tcW w:w="1150" w:type="dxa"/>
+            <w:tcBorders>
+              <w:left w:val="single" w:sz="18" w:space="0" w:color="auto"/>
+              <w:bottom w:val="single" w:sz="4" w:space="0" w:color="auto"/>
+            </w:tcBorders>
+          </w:tcPr>
+          <w:p>
+            <w:pPr>
+              <w:pStyle w:val="PARAGRAPH"/>
+              <w:ind w:firstLine="0"/>
+              <w:rPr>
+                <w:lang w:val="ca-ES"/>
+              </w:rPr>
+            </w:pPr>
+            <w:r>
+              <w:rPr>
+                <w:lang w:val="ca-ES"/>
+              </w:rPr>
+              <w:t>0.75</w:t>
+            </w:r>
+          </w:p>
+        </w:tc>
+        <w:tc>
+          <w:tcPr>
+            <w:tcW w:w="1040" w:type="dxa"/>
+            <w:tcBorders>
+              <w:bottom w:val="single" w:sz="4" w:space="0" w:color="auto"/>
+            </w:tcBorders>
+          </w:tcPr>
+          <w:p>
+            <w:pPr>
+              <w:pStyle w:val="PARAGRAPH"/>
+              <w:ind w:firstLine="0"/>
+              <w:rPr>
+                <w:lang w:val="ca-ES"/>
+              </w:rPr>
+            </w:pPr>
+            <w:r>
+              <w:rPr>
+                <w:lang w:val="ca-ES"/>
+              </w:rPr>
+              <w:t>0.87</w:t>
+            </w:r>
+          </w:p>
+        </w:tc>
+        <w:tc>
+          <w:tcPr>
+            <w:tcW w:w="1276" w:type="dxa"/>
+            <w:tcBorders>
+              <w:bottom w:val="single" w:sz="4" w:space="0" w:color="auto"/>
+            </w:tcBorders>
+          </w:tcPr>
+          <w:p>
+            <w:pPr>
+              <w:pStyle w:val="PARAGRAPH"/>
+              <w:ind w:firstLine="0"/>
+              <w:rPr>
+                <w:lang w:val="ca-ES"/>
+              </w:rPr>
+            </w:pPr>
+            <w:r>
+              <w:rPr>
+                <w:lang w:val="ca-ES"/>
+              </w:rPr>
+              <w:t>0.95</w:t>
+            </w:r>
+          </w:p>
+        </w:tc>
+      </w:tr>
+      <w:tr>
+        <w:tc>
+          <w:tcPr>
+            <w:tcW w:w="1402" w:type="dxa"/>
+            <w:tcBorders>
+              <w:bottom w:val="single" w:sz="4" w:space="0" w:color="auto"/>
+              <w:right w:val="single" w:sz="18" w:space="0" w:color="auto"/>
+            </w:tcBorders>
+          </w:tcPr>
+          <w:p>
+            <w:pPr>
+              <w:pStyle w:val="PARAGRAPH"/>
+              <w:ind w:firstLine="0"/>
+              <w:rPr>
+                <w:b/>
+                <w:bCs/>
+                <w:lang w:val="ca-ES"/>
+              </w:rPr>
+            </w:pPr>
+            <w:r>
+              <w:rPr>
+                <w:b/>
+                <w:bCs/>
+                <w:lang w:val="ca-ES"/>
+              </w:rPr>
+              <w:t>mAP_0.5:0.95</w:t>
+            </w:r>
+          </w:p>
+        </w:tc>
+        <w:tc>
+          <w:tcPr>
+            <w:tcW w:w="1150" w:type="dxa"/>
+            <w:tcBorders>
+              <w:left w:val="single" w:sz="18" w:space="0" w:color="auto"/>
+              <w:bottom w:val="single" w:sz="4" w:space="0" w:color="auto"/>
+            </w:tcBorders>
+          </w:tcPr>
+          <w:p>
+            <w:pPr>
+              <w:pStyle w:val="PARAGRAPH"/>
+              <w:ind w:firstLine="0"/>
+              <w:rPr>
+                <w:lang w:val="ca-ES"/>
+              </w:rPr>
+            </w:pPr>
+            <w:r>
+              <w:rPr>
+                <w:lang w:val="ca-ES"/>
+              </w:rPr>
+              <w:t>0.56</w:t>
+            </w:r>
+          </w:p>
+        </w:tc>
+        <w:tc>
+          <w:tcPr>
+            <w:tcW w:w="1040" w:type="dxa"/>
+            <w:tcBorders>
+              <w:bottom w:val="single" w:sz="4" w:space="0" w:color="auto"/>
+            </w:tcBorders>
+          </w:tcPr>
+          <w:p>
+            <w:pPr>
+              <w:pStyle w:val="PARAGRAPH"/>
+              <w:ind w:firstLine="0"/>
+              <w:rPr>
+                <w:lang w:val="ca-ES"/>
+              </w:rPr>
+            </w:pPr>
+            <w:r>
+              <w:rPr>
+                <w:lang w:val="ca-ES"/>
+              </w:rPr>
+              <w:t>0.75</w:t>
+            </w:r>
+          </w:p>
+        </w:tc>
+        <w:tc>
+          <w:tcPr>
+            <w:tcW w:w="1276" w:type="dxa"/>
+            <w:tcBorders>
+              <w:bottom w:val="single" w:sz="4" w:space="0" w:color="auto"/>
+            </w:tcBorders>
+          </w:tcPr>
+          <w:p>
+            <w:pPr>
+              <w:pStyle w:val="PARAGRAPH"/>
+              <w:ind w:firstLine="0"/>
+              <w:rPr>
+                <w:lang w:val="ca-ES"/>
+              </w:rPr>
+            </w:pPr>
+            <w:r>
+              <w:rPr>
+                <w:lang w:val="ca-ES"/>
+              </w:rPr>
+              <w:t>0.87</w:t>
+            </w:r>
+          </w:p>
+        </w:tc>
+      </w:tr>
+      <w:tr>
+        <w:tc>
+          <w:tcPr>
+            <w:tcW w:w="1402" w:type="dxa"/>
+            <w:tcBorders>
+              <w:bottom w:val="single" w:sz="4" w:space="0" w:color="auto"/>
+              <w:right w:val="single" w:sz="18" w:space="0" w:color="auto"/>
+            </w:tcBorders>
+          </w:tcPr>
+          <w:p>
+            <w:pPr>
+              <w:pStyle w:val="PARAGRAPH"/>
+              <w:ind w:firstLine="0"/>
+              <w:rPr>
+                <w:b/>
+                <w:bCs/>
+                <w:lang w:val="ca-ES"/>
+              </w:rPr>
+            </w:pPr>
+            <w:proofErr w:type="spellStart"/>
+            <w:r>
+              <w:rPr>
+                <w:b/>
+                <w:bCs/>
+                <w:lang w:val="ca-ES"/>
+              </w:rPr>
+              <w:t>Recall</w:t>
+            </w:r>
+            <w:proofErr w:type="spellEnd"/>
+          </w:p>
+        </w:tc>
+        <w:tc>
+          <w:tcPr>
+            <w:tcW w:w="1150" w:type="dxa"/>
+            <w:tcBorders>
+              <w:left w:val="single" w:sz="18" w:space="0" w:color="auto"/>
+              <w:bottom w:val="single" w:sz="4" w:space="0" w:color="auto"/>
+            </w:tcBorders>
+          </w:tcPr>
+          <w:p>
+            <w:pPr>
+              <w:pStyle w:val="PARAGRAPH"/>
+              <w:ind w:firstLine="0"/>
+              <w:rPr>
+                <w:lang w:val="ca-ES"/>
+              </w:rPr>
+            </w:pPr>
+            <w:r>
+              <w:rPr>
+                <w:lang w:val="ca-ES"/>
+              </w:rPr>
+              <w:t>0.64</w:t>
+            </w:r>
+          </w:p>
+        </w:tc>
+        <w:tc>
+          <w:tcPr>
+            <w:tcW w:w="1040" w:type="dxa"/>
+            <w:tcBorders>
+              <w:bottom w:val="single" w:sz="4" w:space="0" w:color="auto"/>
+            </w:tcBorders>
+          </w:tcPr>
+          <w:p>
+            <w:pPr>
+              <w:pStyle w:val="PARAGRAPH"/>
+              <w:ind w:firstLine="0"/>
+              <w:rPr>
+                <w:lang w:val="ca-ES"/>
+              </w:rPr>
+            </w:pPr>
+            <w:r>
+              <w:rPr>
+                <w:lang w:val="ca-ES"/>
+              </w:rPr>
+              <w:t>0.72</w:t>
+            </w:r>
+          </w:p>
+        </w:tc>
+        <w:tc>
+          <w:tcPr>
+            <w:tcW w:w="1276" w:type="dxa"/>
+            <w:tcBorders>
+              <w:bottom w:val="single" w:sz="4" w:space="0" w:color="auto"/>
+            </w:tcBorders>
+          </w:tcPr>
+          <w:p>
+            <w:pPr>
+              <w:pStyle w:val="PARAGRAPH"/>
+              <w:ind w:firstLine="0"/>
+              <w:rPr>
+                <w:lang w:val="ca-ES"/>
+              </w:rPr>
+            </w:pPr>
+            <w:r>
+              <w:rPr>
+                <w:lang w:val="ca-ES"/>
+              </w:rPr>
+              <w:t>0.82</w:t>
+            </w:r>
+          </w:p>
+        </w:tc>
+      </w:tr>
+      <w:tr>
+        <w:tc>
+          <w:tcPr>
+            <w:tcW w:w="1402" w:type="dxa"/>
+            <w:tcBorders>
+              <w:bottom w:val="single" w:sz="4" w:space="0" w:color="auto"/>
+              <w:right w:val="single" w:sz="18" w:space="0" w:color="auto"/>
+            </w:tcBorders>
+          </w:tcPr>
+          <w:p>
+            <w:pPr>
+              <w:pStyle w:val="PARAGRAPH"/>
+              <w:ind w:firstLine="0"/>
+              <w:rPr>
+                <w:b/>
+                <w:bCs/>
+                <w:lang w:val="ca-ES"/>
+              </w:rPr>
+            </w:pPr>
+            <w:r>
+              <w:rPr>
+                <w:b/>
+                <w:bCs/>
+                <w:lang w:val="ca-ES"/>
+              </w:rPr>
+              <w:t>Precisi</w:t>
+            </w:r>
+            <w:r>
+              <w:rPr>
+                <w:b/>
+                <w:bCs/>
+                <w:lang w:val="ca-ES"/>
+              </w:rPr>
+              <w:t>ó</w:t>
+            </w:r>
+          </w:p>
+        </w:tc>
+        <w:tc>
+          <w:tcPr>
+            <w:tcW w:w="1150" w:type="dxa"/>
+            <w:tcBorders>
+              <w:left w:val="single" w:sz="18" w:space="0" w:color="auto"/>
+              <w:bottom w:val="single" w:sz="4" w:space="0" w:color="auto"/>
+            </w:tcBorders>
+          </w:tcPr>
+          <w:p>
+            <w:pPr>
+              <w:pStyle w:val="PARAGRAPH"/>
+              <w:ind w:firstLine="0"/>
+              <w:rPr>
+                <w:lang w:val="ca-ES"/>
+              </w:rPr>
+            </w:pPr>
+            <w:r>
+              <w:rPr>
+                <w:lang w:val="ca-ES"/>
+              </w:rPr>
+              <w:t>0.87</w:t>
+            </w:r>
+          </w:p>
+        </w:tc>
+        <w:tc>
+          <w:tcPr>
+            <w:tcW w:w="1040" w:type="dxa"/>
+            <w:tcBorders>
+              <w:bottom w:val="single" w:sz="4" w:space="0" w:color="auto"/>
+            </w:tcBorders>
+          </w:tcPr>
+          <w:p>
+            <w:pPr>
+              <w:pStyle w:val="PARAGRAPH"/>
+              <w:ind w:firstLine="0"/>
+              <w:rPr>
+                <w:lang w:val="ca-ES"/>
+              </w:rPr>
+            </w:pPr>
+            <w:r>
+              <w:rPr>
+                <w:lang w:val="ca-ES"/>
+              </w:rPr>
+              <w:t>0.82</w:t>
+            </w:r>
+          </w:p>
+        </w:tc>
+        <w:tc>
+          <w:tcPr>
+            <w:tcW w:w="1276" w:type="dxa"/>
+            <w:tcBorders>
+              <w:bottom w:val="single" w:sz="4" w:space="0" w:color="auto"/>
+            </w:tcBorders>
+          </w:tcPr>
+          <w:p>
+            <w:pPr>
+              <w:pStyle w:val="PARAGRAPH"/>
+              <w:ind w:firstLine="0"/>
+              <w:rPr>
+                <w:lang w:val="ca-ES"/>
+              </w:rPr>
+            </w:pPr>
+            <w:r>
+              <w:rPr>
+                <w:lang w:val="ca-ES"/>
+              </w:rPr>
+              <w:t>0.91</w:t>
+            </w:r>
+          </w:p>
+        </w:tc>
+      </w:tr>
+      <w:tr>
+        <w:tc>
+          <w:tcPr>
+            <w:tcW w:w="4868" w:type="dxa"/>
+            <w:gridSpan w:val="4"/>
+            <w:tcBorders>
+              <w:top w:val="single" w:sz="4" w:space="0" w:color="auto"/>
+              <w:left w:val="nil"/>
+              <w:bottom w:val="nil"/>
+              <w:right w:val="nil"/>
+            </w:tcBorders>
+          </w:tcPr>
+          <w:p>
+            <w:pPr>
+              <w:pStyle w:val="PARAGRAPH"/>
+              <w:ind w:firstLine="0"/>
+              <w:rPr>
+                <w:lang w:val="ca-ES"/>
+              </w:rPr>
+            </w:pPr>
+            <w:r>
+              <w:rPr>
+                <w:b/>
+                <w:bCs/>
+                <w:sz w:val="15"/>
+                <w:szCs w:val="16"/>
+                <w:lang w:val="ca-ES"/>
+              </w:rPr>
+              <w:t xml:space="preserve">Taula </w:t>
+            </w:r>
+            <w:r>
+              <w:rPr>
+                <w:b/>
+                <w:bCs/>
+                <w:sz w:val="15"/>
+                <w:szCs w:val="16"/>
+                <w:lang w:val="ca-ES"/>
+              </w:rPr>
+              <w:t>2</w:t>
+            </w:r>
+            <w:r>
+              <w:rPr>
+                <w:b/>
+                <w:bCs/>
+                <w:sz w:val="15"/>
+                <w:szCs w:val="16"/>
+                <w:lang w:val="ca-ES"/>
+              </w:rPr>
+              <w:t xml:space="preserve">. </w:t>
+            </w:r>
+            <w:r>
+              <w:rPr>
+                <w:b/>
+                <w:bCs/>
+                <w:sz w:val="15"/>
+                <w:szCs w:val="16"/>
+                <w:lang w:val="ca-ES"/>
+              </w:rPr>
+              <w:t>Resultats de les configuracions de YOLOv5</w:t>
+            </w:r>
+            <w:r>
+              <w:rPr>
+                <w:b/>
+                <w:bCs/>
+                <w:sz w:val="15"/>
+                <w:szCs w:val="16"/>
+                <w:lang w:val="ca-ES"/>
+              </w:rPr>
+              <w:t>. La fila de “Temps” correspon al temps d’entrenament del model</w:t>
+            </w:r>
+          </w:p>
+        </w:tc>
+      </w:tr>
+    </w:tbl>
+    <w:p>
+      <w:pPr>
+        <w:widowControl/>
+        <w:spacing w:line="240" w:lineRule="auto"/>
+        <w:rPr>
+          <w:lang w:val="ca-ES"/>
+        </w:rPr>
+      </w:pPr>
+      <w:r>
+        <w:rPr>
+          <w:lang w:val="ca-ES"/>
+        </w:rPr>
+        <w:br/>
+        <w:t xml:space="preserve">En la taula 2 es poden observar els resultats més </w:t>
+      </w:r>
+      <w:r>
+        <w:rPr>
+          <w:lang w:val="ca-ES"/>
+        </w:rPr>
+        <w:t>rellevants amb les diferents configuracions.</w:t>
+      </w:r>
+    </w:p>
+    <w:p>
+      <w:pPr>
+        <w:widowControl/>
+        <w:spacing w:line="240" w:lineRule="auto"/>
+        <w:rPr>
+          <w:lang w:val="ca-ES"/>
+        </w:rPr>
+      </w:pPr>
+      <w:r>
+        <w:rPr>
+          <w:lang w:val="ca-ES"/>
+        </w:rPr>
+        <w:t xml:space="preserve">Per la tasca d’integrar el model YOLO entrenat a l’entorn de l’aplicació </w:t>
+      </w:r>
+      <w:proofErr w:type="spellStart"/>
+      <w:r>
+        <w:rPr>
+          <w:lang w:val="ca-ES"/>
+        </w:rPr>
+        <w:t>Flutter</w:t>
+      </w:r>
+      <w:proofErr w:type="spellEnd"/>
+      <w:r>
+        <w:rPr>
+          <w:lang w:val="ca-ES"/>
+        </w:rPr>
+        <w:t xml:space="preserve"> es van fer servir els </w:t>
+      </w:r>
+      <w:proofErr w:type="spellStart"/>
+      <w:r>
+        <w:rPr>
+          <w:lang w:val="ca-ES"/>
+        </w:rPr>
+        <w:t>plugins</w:t>
+      </w:r>
+      <w:proofErr w:type="spellEnd"/>
+      <w:r>
+        <w:rPr>
+          <w:lang w:val="ca-ES"/>
+        </w:rPr>
+        <w:t xml:space="preserve"> </w:t>
+      </w:r>
+      <w:proofErr w:type="spellStart"/>
+      <w:r>
+        <w:rPr>
+          <w:i/>
+          <w:iCs/>
+          <w:lang w:val="ca-ES"/>
+        </w:rPr>
+        <w:t>tflite</w:t>
+      </w:r>
+      <w:proofErr w:type="spellEnd"/>
+      <w:r>
+        <w:rPr>
+          <w:i/>
+          <w:iCs/>
+          <w:lang w:val="ca-ES"/>
+        </w:rPr>
+        <w:t xml:space="preserve"> </w:t>
+      </w:r>
+      <w:r>
+        <w:rPr>
+          <w:lang w:val="ca-ES"/>
+        </w:rPr>
+        <w:t xml:space="preserve">[28] </w:t>
+      </w:r>
+      <w:r>
+        <w:rPr>
+          <w:lang w:val="ca-ES"/>
+        </w:rPr>
+        <w:t xml:space="preserve">i </w:t>
+      </w:r>
+      <w:proofErr w:type="spellStart"/>
+      <w:r>
+        <w:rPr>
+          <w:i/>
+          <w:iCs/>
+          <w:lang w:val="ca-ES"/>
+        </w:rPr>
+        <w:t>tflite_flutter</w:t>
+      </w:r>
+      <w:proofErr w:type="spellEnd"/>
+      <w:r>
+        <w:rPr>
+          <w:lang w:val="ca-ES"/>
+        </w:rPr>
+        <w:t xml:space="preserve"> [29].</w:t>
+      </w:r>
+      <w:r>
+        <w:rPr>
+          <w:lang w:val="ca-ES"/>
+        </w:rPr>
+        <w:t xml:space="preserve"> La idea inicial era exportar el model entrenat a un arxiu .</w:t>
+      </w:r>
+      <w:proofErr w:type="spellStart"/>
+      <w:r>
+        <w:rPr>
+          <w:lang w:val="ca-ES"/>
+        </w:rPr>
+        <w:t>tflite</w:t>
+      </w:r>
+      <w:proofErr w:type="spellEnd"/>
+      <w:r>
+        <w:rPr>
+          <w:lang w:val="ca-ES"/>
+        </w:rPr>
+        <w:t xml:space="preserve"> per tal d’implementar-lo directament amb els </w:t>
+      </w:r>
+      <w:proofErr w:type="spellStart"/>
+      <w:r>
+        <w:rPr>
+          <w:lang w:val="ca-ES"/>
+        </w:rPr>
+        <w:t>plugins</w:t>
+      </w:r>
+      <w:proofErr w:type="spellEnd"/>
+      <w:r>
+        <w:rPr>
+          <w:lang w:val="ca-ES"/>
+        </w:rPr>
+        <w:t>.</w:t>
+      </w:r>
+      <w:r>
+        <w:rPr>
+          <w:lang w:val="ca-ES"/>
+        </w:rPr>
+        <w:t xml:space="preserve"> </w:t>
+      </w:r>
+      <w:r>
+        <w:rPr>
+          <w:lang w:val="ca-ES"/>
+        </w:rPr>
+        <w:t>Cap dels dos va donar resultat.</w:t>
+      </w:r>
+      <w:r>
+        <w:rPr>
+          <w:lang w:val="ca-ES"/>
+        </w:rPr>
+        <w:t xml:space="preserve"> </w:t>
+      </w:r>
+      <w:r>
+        <w:rPr>
+          <w:lang w:val="ca-ES"/>
+        </w:rPr>
+        <w:t xml:space="preserve">Aquest fet es deu a que els </w:t>
+      </w:r>
+      <w:proofErr w:type="spellStart"/>
+      <w:r>
+        <w:rPr>
+          <w:lang w:val="ca-ES"/>
+        </w:rPr>
+        <w:t>plugins</w:t>
+      </w:r>
+      <w:proofErr w:type="spellEnd"/>
+      <w:r>
+        <w:rPr>
+          <w:lang w:val="ca-ES"/>
+        </w:rPr>
+        <w:t xml:space="preserve"> tenen una compatibilitat molt limitada amb els tipus d’extensions i de configuracions de xarxes. En el cas </w:t>
+      </w:r>
+      <w:proofErr w:type="spellStart"/>
+      <w:r>
+        <w:rPr>
+          <w:lang w:val="ca-ES"/>
+        </w:rPr>
+        <w:t>d’object</w:t>
+      </w:r>
+      <w:proofErr w:type="spellEnd"/>
+      <w:r>
+        <w:rPr>
+          <w:lang w:val="ca-ES"/>
+        </w:rPr>
+        <w:t xml:space="preserve"> </w:t>
+      </w:r>
+      <w:proofErr w:type="spellStart"/>
+      <w:r>
+        <w:rPr>
+          <w:lang w:val="ca-ES"/>
+        </w:rPr>
+        <w:t>detection</w:t>
+      </w:r>
+      <w:proofErr w:type="spellEnd"/>
+      <w:r>
+        <w:rPr>
+          <w:lang w:val="ca-ES"/>
+        </w:rPr>
+        <w:t>, el factor que creava la incompatibilitat era el procés d’extracció del model YOLO a un arxiu “.</w:t>
+      </w:r>
+      <w:proofErr w:type="spellStart"/>
+      <w:r>
+        <w:rPr>
+          <w:lang w:val="ca-ES"/>
+        </w:rPr>
+        <w:t>tflite</w:t>
+      </w:r>
+      <w:proofErr w:type="spellEnd"/>
+      <w:r>
+        <w:rPr>
+          <w:lang w:val="ca-ES"/>
+        </w:rPr>
+        <w:t>”.</w:t>
+      </w:r>
+    </w:p>
+    <w:p>
+      <w:pPr>
+        <w:pStyle w:val="Ttulo2"/>
+        <w:rPr>
+          <w:lang w:val="ca-ES"/>
+        </w:rPr>
+      </w:pPr>
+      <w:r>
+        <w:rPr>
+          <w:lang w:val="ca-ES"/>
+        </w:rPr>
+        <w:t xml:space="preserve">5.2 </w:t>
+      </w:r>
+      <w:proofErr w:type="spellStart"/>
+      <w:r>
+        <w:rPr>
+          <w:lang w:val="ca-ES"/>
+        </w:rPr>
+        <w:t>Image</w:t>
+      </w:r>
+      <w:proofErr w:type="spellEnd"/>
+      <w:r>
+        <w:rPr>
+          <w:lang w:val="ca-ES"/>
+        </w:rPr>
+        <w:t xml:space="preserve"> </w:t>
+      </w:r>
+      <w:proofErr w:type="spellStart"/>
+      <w:r>
+        <w:rPr>
+          <w:lang w:val="ca-ES"/>
+        </w:rPr>
+        <w:t>Classification</w:t>
+      </w:r>
+      <w:proofErr w:type="spellEnd"/>
+      <w:r>
+        <w:rPr>
+          <w:lang w:val="ca-ES"/>
+        </w:rPr>
+        <w:t xml:space="preserve"> (Obres d’Art)</w:t>
+      </w:r>
+    </w:p>
+    <w:p>
+      <w:pPr>
+        <w:rPr>
+          <w:lang w:val="ca-ES"/>
+        </w:rPr>
+      </w:pPr>
+      <w:r>
+        <w:rPr>
+          <w:lang w:val="ca-ES"/>
+        </w:rPr>
+        <w:t xml:space="preserve">A conseqüència de la incompatibilitat del model exportat de YOLOv5 amb l’entorn de </w:t>
+      </w:r>
+      <w:proofErr w:type="spellStart"/>
+      <w:r>
+        <w:rPr>
+          <w:lang w:val="ca-ES"/>
+        </w:rPr>
+        <w:t>Flutter</w:t>
+      </w:r>
+      <w:proofErr w:type="spellEnd"/>
+      <w:r>
+        <w:rPr>
+          <w:lang w:val="ca-ES"/>
+        </w:rPr>
+        <w:t xml:space="preserve">, es van plantejar les alternatives d’entrenar un model YOLO anterior que fos compatible amb els </w:t>
+      </w:r>
+      <w:proofErr w:type="spellStart"/>
+      <w:r>
+        <w:rPr>
+          <w:lang w:val="ca-ES"/>
+        </w:rPr>
+        <w:t>plugins</w:t>
+      </w:r>
+      <w:proofErr w:type="spellEnd"/>
+      <w:r>
+        <w:rPr>
+          <w:lang w:val="ca-ES"/>
+        </w:rPr>
+        <w:t xml:space="preserve"> o canviar el tipus de model a un </w:t>
+      </w:r>
+      <w:proofErr w:type="spellStart"/>
+      <w:r>
+        <w:rPr>
+          <w:lang w:val="ca-ES"/>
+        </w:rPr>
+        <w:t>d’Image</w:t>
+      </w:r>
+      <w:proofErr w:type="spellEnd"/>
+      <w:r>
+        <w:rPr>
+          <w:lang w:val="ca-ES"/>
+        </w:rPr>
+        <w:t xml:space="preserve"> </w:t>
+      </w:r>
+      <w:proofErr w:type="spellStart"/>
+      <w:r>
+        <w:rPr>
+          <w:lang w:val="ca-ES"/>
+        </w:rPr>
+        <w:t>Classification</w:t>
+      </w:r>
+      <w:proofErr w:type="spellEnd"/>
+      <w:r>
+        <w:rPr>
+          <w:lang w:val="ca-ES"/>
+        </w:rPr>
+        <w:t>.</w:t>
+      </w:r>
+      <w:r>
+        <w:rPr>
+          <w:lang w:val="ca-ES"/>
+        </w:rPr>
+        <w:t xml:space="preserve"> A més, es van entrenar altres xarxes </w:t>
+      </w:r>
+      <w:proofErr w:type="spellStart"/>
+      <w:r>
+        <w:rPr>
+          <w:lang w:val="ca-ES"/>
+        </w:rPr>
+        <w:t>d’Object</w:t>
+      </w:r>
+      <w:proofErr w:type="spellEnd"/>
+      <w:r>
+        <w:rPr>
+          <w:lang w:val="ca-ES"/>
+        </w:rPr>
+        <w:t xml:space="preserve"> </w:t>
+      </w:r>
+      <w:proofErr w:type="spellStart"/>
+      <w:r>
+        <w:rPr>
+          <w:lang w:val="ca-ES"/>
+        </w:rPr>
+        <w:t>Detection</w:t>
+      </w:r>
+      <w:proofErr w:type="spellEnd"/>
+      <w:r>
+        <w:rPr>
+          <w:lang w:val="ca-ES"/>
+        </w:rPr>
+        <w:t xml:space="preserve"> com MobileNetV2 o </w:t>
+      </w:r>
+      <w:proofErr w:type="spellStart"/>
+      <w:r>
+        <w:rPr>
+          <w:lang w:val="ca-ES"/>
+        </w:rPr>
+        <w:t>EfficientDet_Lite</w:t>
+      </w:r>
+      <w:proofErr w:type="spellEnd"/>
+      <w:r>
+        <w:rPr>
+          <w:lang w:val="ca-ES"/>
+        </w:rPr>
+        <w:t xml:space="preserve"> sense els resultats esperats.</w:t>
+      </w:r>
+    </w:p>
+    <w:p>
+      <w:pPr>
+        <w:rPr>
+          <w:lang w:val="ca-ES"/>
+        </w:rPr>
+      </w:pPr>
+      <w:r>
+        <w:rPr>
+          <w:lang w:val="ca-ES"/>
+        </w:rPr>
+        <w:t xml:space="preserve">Com que l’usuari final només veurà de quina obra d’art es tracta, la decisió final va ser canviar el model només per la part de desenvolupament local. El desenvolupament en </w:t>
+      </w:r>
+      <w:proofErr w:type="spellStart"/>
+      <w:r>
+        <w:rPr>
+          <w:lang w:val="ca-ES"/>
+        </w:rPr>
+        <w:t>cloud</w:t>
+      </w:r>
+      <w:proofErr w:type="spellEnd"/>
+      <w:r>
+        <w:rPr>
+          <w:lang w:val="ca-ES"/>
+        </w:rPr>
+        <w:t xml:space="preserve"> continuarà tenint com a model un YOLOv5</w:t>
+      </w:r>
+      <w:r>
+        <w:rPr>
+          <w:lang w:val="ca-ES"/>
+        </w:rPr>
+        <w:t>.</w:t>
+      </w:r>
+    </w:p>
+    <w:p>
+      <w:pPr>
+        <w:rPr>
+          <w:lang w:val="ca-ES"/>
+        </w:rPr>
+      </w:pPr>
+      <w:r>
+        <w:rPr>
+          <w:lang w:val="ca-ES"/>
+        </w:rPr>
+        <w:t xml:space="preserve">El </w:t>
+      </w:r>
+      <w:proofErr w:type="spellStart"/>
+      <w:r>
+        <w:rPr>
+          <w:lang w:val="ca-ES"/>
+        </w:rPr>
+        <w:t>dataset</w:t>
+      </w:r>
+      <w:proofErr w:type="spellEnd"/>
+      <w:r>
+        <w:rPr>
+          <w:lang w:val="ca-ES"/>
+        </w:rPr>
+        <w:t xml:space="preserve"> consta de les mateixes imatges que s’utilitzen en l’anterior model, però en comptes d’etiquetar les classes amb caixes, se li assigna una classe a la imatge sencera. La manera d’etiquetar-les és crear un directori per cada classe. D’aquesta manera </w:t>
+      </w:r>
+      <w:r>
+        <w:rPr>
+          <w:lang w:val="ca-ES"/>
+        </w:rPr>
+        <w:t xml:space="preserve">s’acabarà tenint un directori arrel que contindrà un directori per a cada classe de la que consta el </w:t>
+      </w:r>
+      <w:proofErr w:type="spellStart"/>
+      <w:r>
+        <w:rPr>
+          <w:lang w:val="ca-ES"/>
+        </w:rPr>
+        <w:t>dataset</w:t>
+      </w:r>
+      <w:proofErr w:type="spellEnd"/>
+      <w:r>
+        <w:rPr>
+          <w:lang w:val="ca-ES"/>
+        </w:rPr>
+        <w:t>.</w:t>
+      </w:r>
+    </w:p>
+    <w:p>
+      <w:pPr>
+        <w:rPr>
+          <w:lang w:val="ca-ES"/>
+        </w:rPr>
+      </w:pPr>
+      <w:r>
+        <w:rPr>
+          <w:lang w:val="ca-ES"/>
+        </w:rPr>
+        <w:t xml:space="preserve">El model entrenat és una xarxa MobileNetV2 per a </w:t>
+      </w:r>
+      <w:proofErr w:type="spellStart"/>
+      <w:r>
+        <w:rPr>
+          <w:lang w:val="ca-ES"/>
+        </w:rPr>
+        <w:t>Image</w:t>
+      </w:r>
+      <w:proofErr w:type="spellEnd"/>
+      <w:r>
+        <w:rPr>
+          <w:lang w:val="ca-ES"/>
+        </w:rPr>
+        <w:t xml:space="preserve"> </w:t>
+      </w:r>
+      <w:proofErr w:type="spellStart"/>
+      <w:r>
+        <w:rPr>
+          <w:lang w:val="ca-ES"/>
+        </w:rPr>
+        <w:t>Classification</w:t>
+      </w:r>
+      <w:proofErr w:type="spellEnd"/>
+      <w:r>
+        <w:rPr>
+          <w:lang w:val="ca-ES"/>
+        </w:rPr>
+        <w:t>, que rep una imatge i retorna la classe amb més confiança juntament amb el seu grau de confiança.</w:t>
+      </w:r>
+    </w:p>
+    <w:p>
+      <w:pPr>
+        <w:rPr>
+          <w:lang w:val="ca-ES"/>
+        </w:rPr>
+      </w:pPr>
+      <w:r>
+        <w:rPr>
+          <w:lang w:val="ca-ES"/>
+        </w:rPr>
+        <w:t xml:space="preserve">Els resultats obtinguts superen les expectatives (cal recordar que aquest model farà les inferències utilitzant els recursos d’un telèfon mòbil) tal i com es pot comprovar en la taula 3, comparant el model anterior </w:t>
+      </w:r>
+      <w:proofErr w:type="spellStart"/>
+      <w:r>
+        <w:rPr>
+          <w:lang w:val="ca-ES"/>
+        </w:rPr>
+        <w:t>d’Object</w:t>
+      </w:r>
+      <w:proofErr w:type="spellEnd"/>
+      <w:r>
+        <w:rPr>
+          <w:lang w:val="ca-ES"/>
+        </w:rPr>
+        <w:t xml:space="preserve"> </w:t>
+      </w:r>
+      <w:proofErr w:type="spellStart"/>
+      <w:r>
+        <w:rPr>
+          <w:lang w:val="ca-ES"/>
+        </w:rPr>
+        <w:t>Detection</w:t>
+      </w:r>
+      <w:proofErr w:type="spellEnd"/>
+      <w:r>
+        <w:rPr>
+          <w:lang w:val="ca-ES"/>
+        </w:rPr>
+        <w:t xml:space="preserve"> amb el </w:t>
+      </w:r>
+      <w:proofErr w:type="spellStart"/>
+      <w:r>
+        <w:rPr>
+          <w:lang w:val="ca-ES"/>
+        </w:rPr>
+        <w:t>d’Image</w:t>
+      </w:r>
+      <w:proofErr w:type="spellEnd"/>
+      <w:r>
+        <w:rPr>
+          <w:lang w:val="ca-ES"/>
+        </w:rPr>
+        <w:t xml:space="preserve"> </w:t>
+      </w:r>
+      <w:proofErr w:type="spellStart"/>
+      <w:r>
+        <w:rPr>
+          <w:lang w:val="ca-ES"/>
+        </w:rPr>
+        <w:t>Classification</w:t>
+      </w:r>
+      <w:proofErr w:type="spellEnd"/>
+      <w:r>
+        <w:rPr>
+          <w:lang w:val="ca-ES"/>
+        </w:rPr>
+        <w:t>.</w:t>
+      </w:r>
+    </w:p>
+    <w:p>
+      <w:pPr>
+        <w:rPr>
+          <w:lang w:val="ca-ES"/>
+        </w:rPr>
+      </w:pPr>
+    </w:p>
+    <w:tbl>
+      <w:tblPr>
+        <w:tblStyle w:val="Tablaconcuadrcula"/>
+        <w:tblW w:w="5353" w:type="dxa"/>
+        <w:tblCellMar>
+          <w:left w:w="57" w:type="dxa"/>
+          <w:right w:w="57" w:type="dxa"/>
+        </w:tblCellMar>
+        <w:tblLook w:val="04A0" w:firstRow="1" w:lastRow="0" w:firstColumn="1" w:lastColumn="0" w:noHBand="0" w:noVBand="1"/>
+      </w:tblPr>
+      <w:tblGrid>
+        <w:gridCol w:w="1171"/>
+        <w:gridCol w:w="1056"/>
+        <w:gridCol w:w="852"/>
+        <w:gridCol w:w="1083"/>
+        <w:gridCol w:w="1191"/>
+      </w:tblGrid>
+      <w:tr>
+        <w:tc>
+          <w:tcPr>
+            <w:tcW w:w="1169" w:type="dxa"/>
+            <w:tcBorders>
+              <w:bottom w:val="single" w:sz="18" w:space="0" w:color="auto"/>
+              <w:right w:val="single" w:sz="18" w:space="0" w:color="auto"/>
+            </w:tcBorders>
+          </w:tcPr>
+          <w:p>
+            <w:pPr>
+              <w:pStyle w:val="PARAGRAPH"/>
+              <w:ind w:firstLine="0"/>
+              <w:rPr>
+                <w:b/>
+                <w:bCs/>
+                <w:sz w:val="17"/>
+                <w:szCs w:val="18"/>
+                <w:lang w:val="ca-ES"/>
+              </w:rPr>
+            </w:pPr>
+            <w:r>
+              <w:rPr>
+                <w:b/>
+                <w:bCs/>
+                <w:sz w:val="17"/>
+                <w:szCs w:val="18"/>
+                <w:lang w:val="ca-ES"/>
+              </w:rPr>
+              <w:t>Model</w:t>
+            </w:r>
+          </w:p>
+        </w:tc>
+        <w:tc>
+          <w:tcPr>
+            <w:tcW w:w="1055" w:type="dxa"/>
+            <w:tcBorders>
+              <w:left w:val="single" w:sz="18" w:space="0" w:color="auto"/>
+              <w:bottom w:val="single" w:sz="18" w:space="0" w:color="auto"/>
+            </w:tcBorders>
+          </w:tcPr>
+          <w:p>
+            <w:pPr>
+              <w:pStyle w:val="PARAGRAPH"/>
+              <w:ind w:firstLine="0"/>
+              <w:rPr>
+                <w:sz w:val="17"/>
+                <w:szCs w:val="18"/>
+                <w:lang w:val="ca-ES"/>
+              </w:rPr>
+            </w:pPr>
+            <w:r>
+              <w:rPr>
+                <w:b/>
+                <w:bCs/>
+                <w:sz w:val="17"/>
+                <w:szCs w:val="18"/>
+                <w:lang w:val="ca-ES"/>
+              </w:rPr>
+              <w:t>YOLOv5m</w:t>
+            </w:r>
+          </w:p>
+        </w:tc>
+        <w:tc>
+          <w:tcPr>
+            <w:tcW w:w="0" w:type="auto"/>
+            <w:tcBorders>
+              <w:bottom w:val="single" w:sz="18" w:space="0" w:color="auto"/>
+            </w:tcBorders>
+          </w:tcPr>
+          <w:p>
+            <w:pPr>
+              <w:pStyle w:val="PARAGRAPH"/>
+              <w:ind w:firstLine="0"/>
+              <w:rPr>
+                <w:sz w:val="17"/>
+                <w:szCs w:val="18"/>
+                <w:lang w:val="ca-ES"/>
+              </w:rPr>
+            </w:pPr>
+            <w:r>
+              <w:rPr>
+                <w:b/>
+                <w:bCs/>
+                <w:sz w:val="17"/>
+                <w:szCs w:val="18"/>
+                <w:lang w:val="ca-ES"/>
+              </w:rPr>
+              <w:t>YOLOv5l</w:t>
+            </w:r>
+          </w:p>
+        </w:tc>
+        <w:tc>
+          <w:tcPr>
+            <w:tcW w:w="1082" w:type="dxa"/>
+            <w:tcBorders>
+              <w:bottom w:val="single" w:sz="18" w:space="0" w:color="auto"/>
+            </w:tcBorders>
+          </w:tcPr>
+          <w:p>
+            <w:pPr>
+              <w:pStyle w:val="PARAGRAPH"/>
+              <w:ind w:firstLine="0"/>
+              <w:rPr>
+                <w:sz w:val="17"/>
+                <w:szCs w:val="18"/>
+                <w:lang w:val="ca-ES"/>
+              </w:rPr>
+            </w:pPr>
+            <w:r>
+              <w:rPr>
+                <w:b/>
+                <w:bCs/>
+                <w:sz w:val="17"/>
+                <w:szCs w:val="18"/>
+                <w:lang w:val="ca-ES"/>
+              </w:rPr>
+              <w:t>YOLOv5s6</w:t>
+            </w:r>
+          </w:p>
+        </w:tc>
+        <w:tc>
+          <w:tcPr>
+            <w:tcW w:w="1190" w:type="dxa"/>
+            <w:tcBorders>
+              <w:bottom w:val="single" w:sz="18" w:space="0" w:color="auto"/>
+            </w:tcBorders>
+          </w:tcPr>
+          <w:p>
+            <w:pPr>
+              <w:pStyle w:val="PARAGRAPH"/>
+              <w:ind w:firstLine="0"/>
+              <w:rPr>
+                <w:b/>
+                <w:bCs/>
+                <w:sz w:val="17"/>
+                <w:szCs w:val="18"/>
+                <w:lang w:val="ca-ES"/>
+              </w:rPr>
+            </w:pPr>
+            <w:r>
+              <w:rPr>
+                <w:b/>
+                <w:bCs/>
+                <w:sz w:val="17"/>
+                <w:szCs w:val="18"/>
+                <w:lang w:val="ca-ES"/>
+              </w:rPr>
+              <w:t>MobileNetV2</w:t>
+            </w:r>
+          </w:p>
+        </w:tc>
+      </w:tr>
+      <w:tr>
+        <w:tc>
+          <w:tcPr>
+            <w:tcW w:w="1169" w:type="dxa"/>
+            <w:tcBorders>
+              <w:top w:val="single" w:sz="18" w:space="0" w:color="auto"/>
+              <w:right w:val="single" w:sz="18" w:space="0" w:color="auto"/>
+            </w:tcBorders>
+          </w:tcPr>
+          <w:p>
+            <w:pPr>
+              <w:pStyle w:val="PARAGRAPH"/>
+              <w:ind w:firstLine="0"/>
+              <w:rPr>
+                <w:b/>
+                <w:bCs/>
+                <w:sz w:val="17"/>
+                <w:szCs w:val="18"/>
+                <w:lang w:val="ca-ES"/>
+              </w:rPr>
+            </w:pPr>
+            <w:r>
+              <w:rPr>
+                <w:b/>
+                <w:bCs/>
+                <w:sz w:val="17"/>
+                <w:szCs w:val="18"/>
+                <w:lang w:val="ca-ES"/>
+              </w:rPr>
+              <w:t>Dimensions</w:t>
+            </w:r>
+          </w:p>
+        </w:tc>
+        <w:tc>
+          <w:tcPr>
+            <w:tcW w:w="1055" w:type="dxa"/>
+            <w:tcBorders>
+              <w:top w:val="single" w:sz="18" w:space="0" w:color="auto"/>
+              <w:left w:val="single" w:sz="18" w:space="0" w:color="auto"/>
+            </w:tcBorders>
+          </w:tcPr>
+          <w:p>
+            <w:pPr>
+              <w:pStyle w:val="PARAGRAPH"/>
+              <w:ind w:firstLine="0"/>
+              <w:rPr>
+                <w:lang w:val="ca-ES"/>
+              </w:rPr>
+            </w:pPr>
+            <w:r>
+              <w:rPr>
+                <w:lang w:val="ca-ES"/>
+              </w:rPr>
+              <w:t>640x640</w:t>
+            </w:r>
+          </w:p>
+        </w:tc>
+        <w:tc>
+          <w:tcPr>
+            <w:tcW w:w="0" w:type="auto"/>
+            <w:tcBorders>
+              <w:top w:val="single" w:sz="18" w:space="0" w:color="auto"/>
+            </w:tcBorders>
+          </w:tcPr>
+          <w:p>
+            <w:pPr>
+              <w:pStyle w:val="PARAGRAPH"/>
+              <w:ind w:firstLine="0"/>
+              <w:rPr>
+                <w:lang w:val="ca-ES"/>
+              </w:rPr>
+            </w:pPr>
+            <w:r>
+              <w:rPr>
+                <w:lang w:val="ca-ES"/>
+              </w:rPr>
+              <w:t>640x640</w:t>
+            </w:r>
+          </w:p>
+        </w:tc>
+        <w:tc>
+          <w:tcPr>
+            <w:tcW w:w="1082" w:type="dxa"/>
+            <w:tcBorders>
+              <w:top w:val="single" w:sz="18" w:space="0" w:color="auto"/>
+            </w:tcBorders>
+          </w:tcPr>
+          <w:p>
+            <w:pPr>
+              <w:pStyle w:val="PARAGRAPH"/>
+              <w:ind w:firstLine="0"/>
+              <w:rPr>
+                <w:lang w:val="ca-ES"/>
+              </w:rPr>
+            </w:pPr>
+            <w:r>
+              <w:rPr>
+                <w:lang w:val="ca-ES"/>
+              </w:rPr>
+              <w:t>1280x1280</w:t>
+            </w:r>
+          </w:p>
+        </w:tc>
+        <w:tc>
+          <w:tcPr>
+            <w:tcW w:w="1190" w:type="dxa"/>
+            <w:tcBorders>
+              <w:top w:val="single" w:sz="18" w:space="0" w:color="auto"/>
+            </w:tcBorders>
+          </w:tcPr>
+          <w:p>
+            <w:pPr>
+              <w:pStyle w:val="PARAGRAPH"/>
+              <w:ind w:firstLine="0"/>
+              <w:rPr>
+                <w:lang w:val="ca-ES"/>
+              </w:rPr>
+            </w:pPr>
+            <w:r>
+              <w:rPr>
+                <w:lang w:val="ca-ES"/>
+              </w:rPr>
+              <w:t>224x224</w:t>
+            </w:r>
+          </w:p>
+        </w:tc>
+      </w:tr>
+      <w:tr>
+        <w:tc>
+          <w:tcPr>
+            <w:tcW w:w="1169" w:type="dxa"/>
+            <w:tcBorders>
+              <w:right w:val="single" w:sz="18" w:space="0" w:color="auto"/>
+            </w:tcBorders>
+          </w:tcPr>
+          <w:p>
+            <w:pPr>
+              <w:pStyle w:val="PARAGRAPH"/>
+              <w:ind w:firstLine="0"/>
+              <w:rPr>
+                <w:b/>
+                <w:bCs/>
+                <w:sz w:val="17"/>
+                <w:szCs w:val="18"/>
+                <w:lang w:val="ca-ES"/>
+              </w:rPr>
+            </w:pPr>
+            <w:proofErr w:type="spellStart"/>
+            <w:r>
+              <w:rPr>
+                <w:b/>
+                <w:bCs/>
+                <w:sz w:val="17"/>
+                <w:szCs w:val="18"/>
+                <w:lang w:val="ca-ES"/>
+              </w:rPr>
+              <w:t>Epochs</w:t>
+            </w:r>
+            <w:proofErr w:type="spellEnd"/>
+          </w:p>
+        </w:tc>
+        <w:tc>
+          <w:tcPr>
+            <w:tcW w:w="1055" w:type="dxa"/>
+            <w:tcBorders>
+              <w:left w:val="single" w:sz="18" w:space="0" w:color="auto"/>
+            </w:tcBorders>
+          </w:tcPr>
+          <w:p>
+            <w:pPr>
+              <w:pStyle w:val="PARAGRAPH"/>
+              <w:ind w:firstLine="0"/>
+              <w:rPr>
+                <w:lang w:val="ca-ES"/>
+              </w:rPr>
+            </w:pPr>
+            <w:r>
+              <w:rPr>
+                <w:lang w:val="ca-ES"/>
+              </w:rPr>
+              <w:t>1000</w:t>
+            </w:r>
+          </w:p>
+        </w:tc>
+        <w:tc>
+          <w:tcPr>
+            <w:tcW w:w="0" w:type="auto"/>
+          </w:tcPr>
+          <w:p>
+            <w:pPr>
+              <w:pStyle w:val="PARAGRAPH"/>
+              <w:ind w:firstLine="0"/>
+              <w:rPr>
+                <w:lang w:val="ca-ES"/>
+              </w:rPr>
+            </w:pPr>
+            <w:r>
+              <w:rPr>
+                <w:lang w:val="ca-ES"/>
+              </w:rPr>
+              <w:t>800</w:t>
+            </w:r>
+          </w:p>
+        </w:tc>
+        <w:tc>
+          <w:tcPr>
+            <w:tcW w:w="1082" w:type="dxa"/>
+          </w:tcPr>
+          <w:p>
+            <w:pPr>
+              <w:pStyle w:val="PARAGRAPH"/>
+              <w:ind w:firstLine="0"/>
+              <w:rPr>
+                <w:lang w:val="ca-ES"/>
+              </w:rPr>
+            </w:pPr>
+            <w:r>
+              <w:rPr>
+                <w:lang w:val="ca-ES"/>
+              </w:rPr>
+              <w:t>1000</w:t>
+            </w:r>
+          </w:p>
+        </w:tc>
+        <w:tc>
+          <w:tcPr>
+            <w:tcW w:w="1190" w:type="dxa"/>
+          </w:tcPr>
+          <w:p>
+            <w:pPr>
+              <w:pStyle w:val="PARAGRAPH"/>
+              <w:ind w:firstLine="0"/>
+              <w:rPr>
+                <w:lang w:val="ca-ES"/>
+              </w:rPr>
+            </w:pPr>
+            <w:r>
+              <w:rPr>
+                <w:lang w:val="ca-ES"/>
+              </w:rPr>
+              <w:t>35</w:t>
+            </w:r>
+          </w:p>
+        </w:tc>
+      </w:tr>
+      <w:tr>
+        <w:tc>
+          <w:tcPr>
+            <w:tcW w:w="1169" w:type="dxa"/>
+            <w:tcBorders>
+              <w:right w:val="single" w:sz="18" w:space="0" w:color="auto"/>
+            </w:tcBorders>
+          </w:tcPr>
+          <w:p>
+            <w:pPr>
+              <w:pStyle w:val="PARAGRAPH"/>
+              <w:ind w:firstLine="0"/>
+              <w:rPr>
+                <w:b/>
+                <w:bCs/>
+                <w:sz w:val="17"/>
+                <w:szCs w:val="18"/>
+                <w:lang w:val="ca-ES"/>
+              </w:rPr>
+            </w:pPr>
+            <w:r>
+              <w:rPr>
+                <w:b/>
+                <w:bCs/>
+                <w:sz w:val="17"/>
+                <w:szCs w:val="18"/>
+                <w:lang w:val="ca-ES"/>
+              </w:rPr>
+              <w:t>Temps</w:t>
+            </w:r>
+          </w:p>
+        </w:tc>
+        <w:tc>
+          <w:tcPr>
+            <w:tcW w:w="1055" w:type="dxa"/>
+            <w:tcBorders>
+              <w:left w:val="single" w:sz="18" w:space="0" w:color="auto"/>
+            </w:tcBorders>
+          </w:tcPr>
+          <w:p>
+            <w:pPr>
+              <w:pStyle w:val="PARAGRAPH"/>
+              <w:ind w:firstLine="0"/>
+              <w:rPr>
+                <w:lang w:val="ca-ES"/>
+              </w:rPr>
+            </w:pPr>
+            <w:r>
+              <w:rPr>
+                <w:lang w:val="ca-ES"/>
+              </w:rPr>
+              <w:t>13m45s</w:t>
+            </w:r>
+          </w:p>
+        </w:tc>
+        <w:tc>
+          <w:tcPr>
+            <w:tcW w:w="0" w:type="auto"/>
+          </w:tcPr>
+          <w:p>
+            <w:pPr>
+              <w:pStyle w:val="PARAGRAPH"/>
+              <w:ind w:firstLine="0"/>
+              <w:rPr>
+                <w:lang w:val="ca-ES"/>
+              </w:rPr>
+            </w:pPr>
+            <w:r>
+              <w:rPr>
+                <w:lang w:val="ca-ES"/>
+              </w:rPr>
+              <w:t>48m51s</w:t>
+            </w:r>
+          </w:p>
+        </w:tc>
+        <w:tc>
+          <w:tcPr>
+            <w:tcW w:w="1082" w:type="dxa"/>
+          </w:tcPr>
+          <w:p>
+            <w:pPr>
+              <w:pStyle w:val="PARAGRAPH"/>
+              <w:ind w:firstLine="0"/>
+              <w:rPr>
+                <w:lang w:val="ca-ES"/>
+              </w:rPr>
+            </w:pPr>
+            <w:r>
+              <w:rPr>
+                <w:lang w:val="ca-ES"/>
+              </w:rPr>
+              <w:t>12h49m</w:t>
+            </w:r>
+          </w:p>
+        </w:tc>
+        <w:tc>
+          <w:tcPr>
+            <w:tcW w:w="1190" w:type="dxa"/>
+          </w:tcPr>
+          <w:p>
+            <w:pPr>
+              <w:pStyle w:val="PARAGRAPH"/>
+              <w:ind w:firstLine="0"/>
+              <w:rPr>
+                <w:lang w:val="ca-ES"/>
+              </w:rPr>
+            </w:pPr>
+            <w:r>
+              <w:rPr>
+                <w:lang w:val="ca-ES"/>
+              </w:rPr>
+              <w:t>5m</w:t>
+            </w:r>
+          </w:p>
+        </w:tc>
+      </w:tr>
+      <w:tr>
+        <w:tc>
+          <w:tcPr>
+            <w:tcW w:w="1169" w:type="dxa"/>
+            <w:tcBorders>
+              <w:bottom w:val="single" w:sz="6" w:space="0" w:color="auto"/>
+              <w:right w:val="single" w:sz="18" w:space="0" w:color="auto"/>
+            </w:tcBorders>
+          </w:tcPr>
+          <w:p>
+            <w:pPr>
+              <w:pStyle w:val="PARAGRAPH"/>
+              <w:ind w:firstLine="0"/>
+              <w:rPr>
+                <w:b/>
+                <w:bCs/>
+                <w:sz w:val="17"/>
+                <w:szCs w:val="18"/>
+                <w:lang w:val="ca-ES"/>
+              </w:rPr>
+            </w:pPr>
+            <w:r>
+              <w:rPr>
+                <w:b/>
+                <w:bCs/>
+                <w:sz w:val="17"/>
+                <w:szCs w:val="18"/>
+                <w:lang w:val="ca-ES"/>
+              </w:rPr>
+              <w:t>Precisió</w:t>
+            </w:r>
+          </w:p>
+        </w:tc>
+        <w:tc>
+          <w:tcPr>
+            <w:tcW w:w="1055" w:type="dxa"/>
+            <w:tcBorders>
+              <w:left w:val="single" w:sz="18" w:space="0" w:color="auto"/>
+              <w:bottom w:val="single" w:sz="6" w:space="0" w:color="auto"/>
+            </w:tcBorders>
+          </w:tcPr>
+          <w:p>
+            <w:pPr>
+              <w:pStyle w:val="PARAGRAPH"/>
+              <w:ind w:firstLine="0"/>
+              <w:rPr>
+                <w:lang w:val="ca-ES"/>
+              </w:rPr>
+            </w:pPr>
+            <w:r>
+              <w:rPr>
+                <w:lang w:val="ca-ES"/>
+              </w:rPr>
+              <w:t>0.87</w:t>
+            </w:r>
+          </w:p>
+        </w:tc>
+        <w:tc>
+          <w:tcPr>
+            <w:tcW w:w="0" w:type="auto"/>
+            <w:tcBorders>
+              <w:bottom w:val="single" w:sz="6" w:space="0" w:color="auto"/>
+            </w:tcBorders>
+          </w:tcPr>
+          <w:p>
+            <w:pPr>
+              <w:pStyle w:val="PARAGRAPH"/>
+              <w:ind w:firstLine="0"/>
+              <w:rPr>
+                <w:lang w:val="ca-ES"/>
+              </w:rPr>
+            </w:pPr>
+            <w:r>
+              <w:rPr>
+                <w:lang w:val="ca-ES"/>
+              </w:rPr>
+              <w:t>0.82</w:t>
+            </w:r>
+          </w:p>
+        </w:tc>
+        <w:tc>
+          <w:tcPr>
+            <w:tcW w:w="1082" w:type="dxa"/>
+            <w:tcBorders>
+              <w:bottom w:val="single" w:sz="6" w:space="0" w:color="auto"/>
+            </w:tcBorders>
+          </w:tcPr>
+          <w:p>
+            <w:pPr>
+              <w:pStyle w:val="PARAGRAPH"/>
+              <w:ind w:firstLine="0"/>
+              <w:rPr>
+                <w:lang w:val="ca-ES"/>
+              </w:rPr>
+            </w:pPr>
+            <w:r>
+              <w:rPr>
+                <w:lang w:val="ca-ES"/>
+              </w:rPr>
+              <w:t>0.91</w:t>
+            </w:r>
+          </w:p>
+        </w:tc>
+        <w:tc>
+          <w:tcPr>
+            <w:tcW w:w="1190" w:type="dxa"/>
+            <w:tcBorders>
+              <w:bottom w:val="single" w:sz="6" w:space="0" w:color="auto"/>
+            </w:tcBorders>
+          </w:tcPr>
+          <w:p>
+            <w:pPr>
+              <w:pStyle w:val="PARAGRAPH"/>
+              <w:ind w:firstLine="0"/>
+              <w:rPr>
+                <w:lang w:val="ca-ES"/>
+              </w:rPr>
+            </w:pPr>
+            <w:r>
+              <w:rPr>
+                <w:lang w:val="ca-ES"/>
+              </w:rPr>
+              <w:t>0.87</w:t>
+            </w:r>
+          </w:p>
+        </w:tc>
+      </w:tr>
+      <w:tr>
+        <w:tc>
+          <w:tcPr>
+            <w:tcW w:w="5353" w:type="dxa"/>
+            <w:gridSpan w:val="5"/>
+            <w:tcBorders>
+              <w:top w:val="single" w:sz="6" w:space="0" w:color="auto"/>
+              <w:left w:val="nil"/>
+              <w:bottom w:val="nil"/>
+              <w:right w:val="nil"/>
+            </w:tcBorders>
+          </w:tcPr>
+          <w:p>
+            <w:pPr>
+              <w:pStyle w:val="PARAGRAPH"/>
+              <w:spacing w:line="240" w:lineRule="auto"/>
+              <w:ind w:firstLine="0"/>
+              <w:rPr>
+                <w:lang w:val="ca-ES"/>
+              </w:rPr>
+            </w:pPr>
+            <w:r>
+              <w:rPr>
+                <w:b/>
+                <w:bCs/>
+                <w:sz w:val="15"/>
+                <w:szCs w:val="16"/>
+                <w:lang w:val="ca-ES"/>
+              </w:rPr>
+              <w:t xml:space="preserve">Taula </w:t>
+            </w:r>
+            <w:r>
+              <w:rPr>
+                <w:b/>
+                <w:bCs/>
+                <w:sz w:val="15"/>
+                <w:szCs w:val="16"/>
+                <w:lang w:val="ca-ES"/>
+              </w:rPr>
+              <w:t>3</w:t>
+            </w:r>
+            <w:r>
+              <w:rPr>
+                <w:b/>
+                <w:bCs/>
+                <w:sz w:val="15"/>
+                <w:szCs w:val="16"/>
+                <w:lang w:val="ca-ES"/>
+              </w:rPr>
+              <w:t xml:space="preserve">. </w:t>
+            </w:r>
+            <w:r>
+              <w:rPr>
+                <w:b/>
+                <w:bCs/>
+                <w:sz w:val="15"/>
+                <w:szCs w:val="16"/>
+                <w:lang w:val="ca-ES"/>
+              </w:rPr>
+              <w:t xml:space="preserve">Comparacions de resultats de YOLOv5 amb MobileNetV2. Cal recordar que com que un classificador només prediu la classe de la imatge no hi pot haver falsos negatius, llavors la </w:t>
+            </w:r>
+            <w:proofErr w:type="spellStart"/>
+            <w:r>
+              <w:rPr>
+                <w:b/>
+                <w:bCs/>
+                <w:sz w:val="15"/>
+                <w:szCs w:val="16"/>
+                <w:lang w:val="ca-ES"/>
+              </w:rPr>
+              <w:t>recall</w:t>
+            </w:r>
+            <w:proofErr w:type="spellEnd"/>
+            <w:r>
+              <w:rPr>
+                <w:b/>
+                <w:bCs/>
+                <w:sz w:val="15"/>
+                <w:szCs w:val="16"/>
+                <w:lang w:val="ca-ES"/>
+              </w:rPr>
+              <w:t xml:space="preserve"> no té sentit en aquesta comparació</w:t>
+            </w:r>
+          </w:p>
+        </w:tc>
+      </w:tr>
+    </w:tbl>
+    <w:tbl>
+      <w:tblPr>
+        <w:tblStyle w:val="Tablaconcuadrcula"/>
+        <w:tblpPr w:leftFromText="141" w:rightFromText="141" w:vertAnchor="page" w:horzAnchor="margin" w:tblpXSpec="right" w:tblpY="11997"/>
+        <w:tblW w:w="0" w:type="auto"/>
+        <w:tblBorders>
+          <w:top w:val="none" w:sz="0" w:space="0" w:color="auto"/>
+          <w:left w:val="none" w:sz="0" w:space="0" w:color="auto"/>
+          <w:bottom w:val="none" w:sz="0" w:space="0" w:color="auto"/>
+          <w:right w:val="none" w:sz="0" w:space="0" w:color="auto"/>
+          <w:insideH w:val="none" w:sz="0" w:space="0" w:color="auto"/>
+          <w:insideV w:val="none" w:sz="0" w:space="0" w:color="auto"/>
+        </w:tblBorders>
+        <w:tblCellMar>
+          <w:left w:w="0" w:type="dxa"/>
+          <w:right w:w="0" w:type="dxa"/>
+        </w:tblCellMar>
+        <w:tblLook w:val="04A0" w:firstRow="1" w:lastRow="0" w:firstColumn="1" w:lastColumn="0" w:noHBand="0" w:noVBand="1"/>
+      </w:tblPr>
+      <w:tblGrid>
+        <w:gridCol w:w="4886"/>
+      </w:tblGrid>
+      <w:tr>
+        <w:trPr>
+          <w:trHeight w:val="2542"/>
+        </w:trPr>
+        <w:tc>
+          <w:tcPr>
+            <w:tcW w:w="4896" w:type="dxa"/>
+            <w:vAlign w:val="center"/>
+          </w:tcPr>
+          <w:p>
+            <w:pPr>
+              <w:jc w:val="center"/>
+              <w:rPr>
+                <w:lang w:val="ca-ES"/>
+              </w:rPr>
+            </w:pPr>
+            <w:r>
+              <w:rPr>
+                <w:noProof/>
+                <w:lang w:val="ca-ES"/>
+              </w:rPr>
+              <w:drawing>
+                <wp:anchor distT="0" distB="0" distL="114300" distR="114300" simplePos="0" relativeHeight="251671552" behindDoc="0" locked="0" layoutInCell="1" allowOverlap="1" wp14:anchorId="37FB730E" wp14:editId="4479AD56">
+                  <wp:simplePos x="0" y="0"/>
+                  <wp:positionH relativeFrom="column">
+                    <wp:posOffset>-6350</wp:posOffset>
+                  </wp:positionH>
+                  <wp:positionV relativeFrom="paragraph">
+                    <wp:posOffset>147955</wp:posOffset>
+                  </wp:positionV>
+                  <wp:extent cx="3146853" cy="1701579"/>
+                  <wp:effectExtent l="0" t="0" r="0" b="0"/>
+                  <wp:wrapTopAndBottom/>
+                  <wp:docPr id="18" name="Imagen 18" descr="Una caricatura de un gato&#10;&#10;Descripción generada automáticamente"/>
+                  <wp:cNvGraphicFramePr>
+                    <a:graphicFrameLocks xmlns:a="http://schemas.openxmlformats.org/drawingml/2006/main" noChangeAspect="1"/>
+                  </wp:cNvGraphicFramePr>
+                  <a:graphic xmlns:a="http://schemas.openxmlformats.org/drawingml/2006/main">
+                    <a:graphicData uri="http://schemas.openxmlformats.org/drawingml/2006/picture">
+                      <pic:pic xmlns:pic="http://schemas.openxmlformats.org/drawingml/2006/picture">
+                        <pic:nvPicPr>
+                          <pic:cNvPr id="18" name="Imagen 18" descr="Una caricatura de un gato&#10;&#10;Descripción generada automáticamente"/>
+                          <pic:cNvPicPr>
+                            <a:picLocks noChangeAspect="1" noChangeArrowheads="1"/>
+                          </pic:cNvPicPr>
+                        </pic:nvPicPr>
+                        <pic:blipFill>
+                          <a:blip r:embed="rId18">
+                            <a:extLst>
+                              <a:ext uri="{28A0092B-C50C-407E-A947-70E740481C1C}">
+                                <a14:useLocalDpi xmlns:a14="http://schemas.microsoft.com/office/drawing/2010/main" val="0"/>
+                              </a:ext>
+                            </a:extLst>
+                          </a:blip>
+                          <a:srcRect/>
+                          <a:stretch>
+                            <a:fillRect/>
+                          </a:stretch>
+                        </pic:blipFill>
+                        <pic:spPr bwMode="auto">
+                          <a:xfrm>
+                            <a:off x="0" y="0"/>
+                            <a:ext cx="3146853" cy="1701579"/>
+                          </a:xfrm>
+                          <a:prstGeom prst="rect">
+                            <a:avLst/>
+                          </a:prstGeom>
+                          <a:noFill/>
+                        </pic:spPr>
+                      </pic:pic>
+                    </a:graphicData>
+                  </a:graphic>
+                  <wp14:sizeRelH relativeFrom="page">
+                    <wp14:pctWidth>0</wp14:pctWidth>
+                  </wp14:sizeRelH>
+                  <wp14:sizeRelV relativeFrom="page">
+                    <wp14:pctHeight>0</wp14:pctHeight>
+                  </wp14:sizeRelV>
+                </wp:anchor>
+              </w:drawing>
+            </w:r>
+          </w:p>
+        </w:tc>
+      </w:tr>
+      <w:tr>
+        <w:tc>
+          <w:tcPr>
+            <w:tcW w:w="4896" w:type="dxa"/>
+          </w:tcPr>
+          <w:p>
+            <w:pPr>
+              <w:rPr>
+                <w:lang w:val="ca-ES"/>
+              </w:rPr>
+            </w:pPr>
+            <w:r>
+              <w:rPr>
+                <w:b/>
+                <w:bCs/>
+                <w:sz w:val="15"/>
+                <w:szCs w:val="16"/>
+                <w:lang w:val="ca-ES"/>
+              </w:rPr>
+              <w:t xml:space="preserve">Fig. </w:t>
+            </w:r>
+            <w:r>
+              <w:rPr>
+                <w:b/>
+                <w:bCs/>
+                <w:sz w:val="15"/>
+                <w:szCs w:val="16"/>
+                <w:lang w:val="ca-ES"/>
+              </w:rPr>
+              <w:t>5</w:t>
+            </w:r>
+            <w:r>
+              <w:rPr>
+                <w:b/>
+                <w:bCs/>
+                <w:sz w:val="15"/>
+                <w:szCs w:val="16"/>
+                <w:lang w:val="ca-ES"/>
+              </w:rPr>
+              <w:t xml:space="preserve">. </w:t>
+            </w:r>
+            <w:r>
+              <w:rPr>
+                <w:b/>
+                <w:bCs/>
+                <w:sz w:val="15"/>
+                <w:szCs w:val="16"/>
+                <w:lang w:val="ca-ES"/>
+              </w:rPr>
+              <w:t xml:space="preserve">Comparació entre </w:t>
+            </w:r>
+            <w:proofErr w:type="spellStart"/>
+            <w:r>
+              <w:rPr>
+                <w:b/>
+                <w:bCs/>
+                <w:sz w:val="15"/>
+                <w:szCs w:val="16"/>
+                <w:lang w:val="ca-ES"/>
+              </w:rPr>
+              <w:t>Image</w:t>
+            </w:r>
+            <w:proofErr w:type="spellEnd"/>
+            <w:r>
+              <w:rPr>
+                <w:b/>
+                <w:bCs/>
+                <w:sz w:val="15"/>
+                <w:szCs w:val="16"/>
+                <w:lang w:val="ca-ES"/>
+              </w:rPr>
+              <w:t xml:space="preserve"> </w:t>
+            </w:r>
+            <w:proofErr w:type="spellStart"/>
+            <w:r>
+              <w:rPr>
+                <w:b/>
+                <w:bCs/>
+                <w:sz w:val="15"/>
+                <w:szCs w:val="16"/>
+                <w:lang w:val="ca-ES"/>
+              </w:rPr>
+              <w:t>Classification</w:t>
+            </w:r>
+            <w:proofErr w:type="spellEnd"/>
+            <w:r>
+              <w:rPr>
+                <w:b/>
+                <w:bCs/>
+                <w:sz w:val="15"/>
+                <w:szCs w:val="16"/>
+                <w:lang w:val="ca-ES"/>
+              </w:rPr>
+              <w:t xml:space="preserve"> i </w:t>
+            </w:r>
+            <w:proofErr w:type="spellStart"/>
+            <w:r>
+              <w:rPr>
+                <w:b/>
+                <w:bCs/>
+                <w:sz w:val="15"/>
+                <w:szCs w:val="16"/>
+                <w:lang w:val="ca-ES"/>
+              </w:rPr>
+              <w:t>Object</w:t>
+            </w:r>
+            <w:proofErr w:type="spellEnd"/>
+            <w:r>
+              <w:rPr>
+                <w:b/>
+                <w:bCs/>
+                <w:sz w:val="15"/>
+                <w:szCs w:val="16"/>
+                <w:lang w:val="ca-ES"/>
+              </w:rPr>
+              <w:t xml:space="preserve"> </w:t>
+            </w:r>
+            <w:proofErr w:type="spellStart"/>
+            <w:r>
+              <w:rPr>
+                <w:b/>
+                <w:bCs/>
+                <w:sz w:val="15"/>
+                <w:szCs w:val="16"/>
+                <w:lang w:val="ca-ES"/>
+              </w:rPr>
+              <w:t>Detection</w:t>
+            </w:r>
+            <w:proofErr w:type="spellEnd"/>
+          </w:p>
+        </w:tc>
+      </w:tr>
+    </w:tbl>
+    <w:p>
+      <w:pPr>
+        <w:rPr>
+          <w:lang w:val="ca-ES"/>
+        </w:rPr>
+      </w:pPr>
+      <w:r>
+        <w:rPr>
+          <w:lang w:val="ca-ES"/>
+        </w:rPr>
+        <w:lastRenderedPageBreak/>
+        <w:t>L’explicació a la diferència en la relació temps</w:t>
+      </w:r>
+      <w:r>
+        <w:rPr>
+          <w:lang w:val="ca-ES"/>
+        </w:rPr>
+        <w:t xml:space="preserve"> </w:t>
+      </w:r>
+      <w:r>
+        <w:rPr>
+          <w:lang w:val="ca-ES"/>
+        </w:rPr>
+        <w:t>d’entrenament</w:t>
+      </w:r>
+      <w:r>
+        <w:rPr>
+          <w:lang w:val="ca-ES"/>
+        </w:rPr>
+        <w:t xml:space="preserve"> – precisió es troba al tipus de model. Mentre que a un </w:t>
+      </w:r>
+      <w:proofErr w:type="spellStart"/>
+      <w:r>
+        <w:rPr>
+          <w:lang w:val="ca-ES"/>
+        </w:rPr>
+        <w:t>Object</w:t>
+      </w:r>
+      <w:proofErr w:type="spellEnd"/>
+      <w:r>
+        <w:rPr>
+          <w:lang w:val="ca-ES"/>
+        </w:rPr>
+        <w:t xml:space="preserve"> </w:t>
+      </w:r>
+      <w:proofErr w:type="spellStart"/>
+      <w:r>
+        <w:rPr>
+          <w:lang w:val="ca-ES"/>
+        </w:rPr>
+        <w:t>Detection</w:t>
+      </w:r>
+      <w:proofErr w:type="spellEnd"/>
+      <w:r>
+        <w:rPr>
+          <w:lang w:val="ca-ES"/>
+        </w:rPr>
+        <w:t xml:space="preserve"> es troba la ubicació dels diferents objectes en la imatge, apart de que es poden detectar més d’un, en un model </w:t>
+      </w:r>
+      <w:proofErr w:type="spellStart"/>
+      <w:r>
+        <w:rPr>
+          <w:lang w:val="ca-ES"/>
+        </w:rPr>
+        <w:t>d’Image</w:t>
+      </w:r>
+      <w:proofErr w:type="spellEnd"/>
+      <w:r>
+        <w:rPr>
+          <w:lang w:val="ca-ES"/>
+        </w:rPr>
+        <w:t xml:space="preserve"> </w:t>
+      </w:r>
+      <w:proofErr w:type="spellStart"/>
+      <w:r>
+        <w:rPr>
+          <w:lang w:val="ca-ES"/>
+        </w:rPr>
+        <w:t>Recognition</w:t>
+      </w:r>
+      <w:proofErr w:type="spellEnd"/>
+      <w:r>
+        <w:rPr>
+          <w:lang w:val="ca-ES"/>
+        </w:rPr>
+        <w:t xml:space="preserve"> només es detecta la classe de la imatge, sense localitzacions ni </w:t>
+      </w:r>
+      <w:proofErr w:type="spellStart"/>
+      <w:r>
+        <w:rPr>
+          <w:lang w:val="ca-ES"/>
+        </w:rPr>
+        <w:t>multiclasses</w:t>
+      </w:r>
+      <w:proofErr w:type="spellEnd"/>
+      <w:r>
+        <w:rPr>
+          <w:lang w:val="ca-ES"/>
+        </w:rPr>
+        <w:t>, tal i com es veu en la figura 5</w:t>
+      </w:r>
+      <w:r>
+        <w:rPr>
+          <w:lang w:val="ca-ES"/>
+        </w:rPr>
+        <w:t xml:space="preserve">. Per això, es poden entrenar amb imatges més petites i el temps d’entrenament és </w:t>
+      </w:r>
+      <w:r>
+        <w:rPr>
+          <w:lang w:val="ca-ES"/>
+        </w:rPr>
+        <w:t>tant baix en comparació amb el model previ</w:t>
+      </w:r>
+      <w:r>
+        <w:rPr>
+          <w:lang w:val="ca-ES"/>
+        </w:rPr>
+        <w:t>.</w:t>
+      </w:r>
+    </w:p>
+    <w:p>
+      <w:pPr>
+        <w:rPr>
+          <w:lang w:val="ca-ES"/>
+        </w:rPr>
+      </w:pPr>
+      <w:r>
+        <w:rPr>
+          <w:lang w:val="ca-ES"/>
+        </w:rPr>
+        <w:t xml:space="preserve">Gràcies al canvi de model, s’ha pogut canviar també el </w:t>
+      </w:r>
+      <w:proofErr w:type="spellStart"/>
+      <w:r>
+        <w:rPr>
+          <w:lang w:val="ca-ES"/>
+        </w:rPr>
+        <w:t>plugin</w:t>
+      </w:r>
+      <w:proofErr w:type="spellEnd"/>
+      <w:r>
+        <w:rPr>
+          <w:lang w:val="ca-ES"/>
+        </w:rPr>
+        <w:t xml:space="preserve"> amb el que s’incorpora el mòdul </w:t>
+      </w:r>
+      <w:r>
+        <w:rPr>
+          <w:lang w:val="ca-ES"/>
+        </w:rPr>
+        <w:t xml:space="preserve">de Visió per Computació a </w:t>
+      </w:r>
+      <w:proofErr w:type="spellStart"/>
+      <w:r>
+        <w:rPr>
+          <w:lang w:val="ca-ES"/>
+        </w:rPr>
+        <w:t>l’app</w:t>
+      </w:r>
+      <w:proofErr w:type="spellEnd"/>
+      <w:r>
+        <w:rPr>
+          <w:lang w:val="ca-ES"/>
+        </w:rPr>
+        <w:t xml:space="preserve">. El nou </w:t>
+      </w:r>
+      <w:proofErr w:type="spellStart"/>
+      <w:r>
+        <w:rPr>
+          <w:lang w:val="ca-ES"/>
+        </w:rPr>
+        <w:t>plugin</w:t>
+      </w:r>
+      <w:proofErr w:type="spellEnd"/>
+      <w:r>
+        <w:rPr>
+          <w:lang w:val="ca-ES"/>
+        </w:rPr>
+        <w:t xml:space="preserve"> és el </w:t>
+      </w:r>
+      <w:proofErr w:type="spellStart"/>
+      <w:r>
+        <w:rPr>
+          <w:i/>
+          <w:iCs/>
+          <w:lang w:val="ca-ES"/>
+        </w:rPr>
+        <w:t>tflite_flutter_helper</w:t>
+      </w:r>
+      <w:proofErr w:type="spellEnd"/>
+      <w:r>
+        <w:rPr>
+          <w:i/>
+          <w:iCs/>
+          <w:lang w:val="ca-ES"/>
+        </w:rPr>
+        <w:t xml:space="preserve"> </w:t>
+      </w:r>
+      <w:r>
+        <w:rPr>
+          <w:lang w:val="ca-ES"/>
+        </w:rPr>
+        <w:t>[</w:t>
+      </w:r>
+      <w:r>
+        <w:rPr>
+          <w:lang w:val="ca-ES"/>
+        </w:rPr>
+        <w:t>30</w:t>
+      </w:r>
+      <w:r>
+        <w:rPr>
+          <w:lang w:val="ca-ES"/>
+        </w:rPr>
+        <w:t>].</w:t>
+      </w:r>
+      <w:r>
+        <w:rPr>
+          <w:lang w:val="ca-ES"/>
+        </w:rPr>
+        <w:t xml:space="preserve"> Aquest incorpora les opcions del </w:t>
+      </w:r>
+      <w:proofErr w:type="spellStart"/>
+      <w:r>
+        <w:rPr>
+          <w:i/>
+          <w:iCs/>
+          <w:lang w:val="ca-ES"/>
+        </w:rPr>
+        <w:t>tflite_flutter</w:t>
+      </w:r>
+      <w:proofErr w:type="spellEnd"/>
+      <w:r>
+        <w:rPr>
+          <w:i/>
+          <w:iCs/>
+          <w:lang w:val="ca-ES"/>
+        </w:rPr>
+        <w:t xml:space="preserve"> </w:t>
+      </w:r>
+      <w:r>
+        <w:rPr>
+          <w:lang w:val="ca-ES"/>
+        </w:rPr>
+        <w:t>i millora la seva gestió i la facilitat de treballar amb ell.</w:t>
+      </w:r>
+    </w:p>
+    <w:p>
+      <w:pPr>
+        <w:rPr>
+          <w:lang w:val="ca-ES"/>
+        </w:rPr>
+      </w:pPr>
+    </w:p>
+    <w:p>
+      <w:pPr>
+        <w:rPr>
+          <w:lang w:val="ca-ES"/>
+        </w:rPr>
+      </w:pPr>
+      <w:r>
+        <w:rPr>
+          <w:lang w:val="ca-ES"/>
+        </w:rPr>
+        <w:t xml:space="preserve">A l’Apèndix 3 es poden trobar exemples de resultats de la fase de validació dels models, tant del YOLO com del </w:t>
+      </w:r>
+      <w:proofErr w:type="spellStart"/>
+      <w:r>
+        <w:rPr>
+          <w:lang w:val="ca-ES"/>
+        </w:rPr>
+        <w:t>MobileNet</w:t>
+      </w:r>
+      <w:proofErr w:type="spellEnd"/>
+      <w:r>
+        <w:rPr>
+          <w:lang w:val="ca-ES"/>
+        </w:rPr>
+        <w:t>. Per a més detall en els experiments i els resultats, consultar el dossier del projecte.</w:t>
+      </w:r>
+    </w:p>
+    <w:p>
+      <w:pPr>
+        <w:pStyle w:val="Ttulo2"/>
+        <w:rPr>
+          <w:lang w:val="ca-ES"/>
+        </w:rPr>
+      </w:pPr>
+      <w:r>
+        <w:rPr>
+          <w:lang w:val="ca-ES"/>
+        </w:rPr>
+        <w:t>5.3 OCR Local</w:t>
+      </w:r>
+    </w:p>
+    <w:p>
+      <w:pPr>
+        <w:rPr>
+          <w:lang w:val="ca-ES"/>
+        </w:rPr>
+      </w:pPr>
+      <w:r>
+        <w:rPr>
+          <w:lang w:val="ca-ES"/>
+        </w:rPr>
+        <w:t xml:space="preserve">Per la implementació d’aquest mòdul es van fer tests amb </w:t>
+      </w:r>
+      <w:r>
+        <w:rPr>
+          <w:lang w:val="ca-ES"/>
+        </w:rPr>
+        <w:t>3</w:t>
+      </w:r>
+      <w:r>
+        <w:rPr>
+          <w:lang w:val="ca-ES"/>
+        </w:rPr>
+        <w:t xml:space="preserve"> tecnologies diferents: </w:t>
+      </w:r>
+      <w:proofErr w:type="spellStart"/>
+      <w:r>
+        <w:rPr>
+          <w:lang w:val="ca-ES"/>
+        </w:rPr>
+        <w:t>Tesseract</w:t>
+      </w:r>
+      <w:proofErr w:type="spellEnd"/>
+      <w:r>
+        <w:rPr>
+          <w:lang w:val="ca-ES"/>
+        </w:rPr>
+        <w:t xml:space="preserve"> [3</w:t>
+      </w:r>
+      <w:r>
+        <w:rPr>
+          <w:lang w:val="ca-ES"/>
+        </w:rPr>
+        <w:t>1</w:t>
+      </w:r>
+      <w:r>
+        <w:rPr>
+          <w:lang w:val="ca-ES"/>
+        </w:rPr>
+        <w:t>]</w:t>
+      </w:r>
+      <w:r>
+        <w:rPr>
+          <w:lang w:val="ca-ES"/>
+        </w:rPr>
+        <w:t>,</w:t>
+      </w:r>
+      <w:r>
+        <w:rPr>
+          <w:lang w:val="ca-ES"/>
+        </w:rPr>
+        <w:t xml:space="preserve"> </w:t>
+      </w:r>
+      <w:proofErr w:type="spellStart"/>
+      <w:r>
+        <w:rPr>
+          <w:lang w:val="ca-ES"/>
+        </w:rPr>
+        <w:t>EasyOCR</w:t>
+      </w:r>
+      <w:proofErr w:type="spellEnd"/>
+      <w:r>
+        <w:rPr>
+          <w:lang w:val="ca-ES"/>
+        </w:rPr>
+        <w:t xml:space="preserve"> [3</w:t>
+      </w:r>
+      <w:r>
+        <w:rPr>
+          <w:lang w:val="ca-ES"/>
+        </w:rPr>
+        <w:t>2</w:t>
+      </w:r>
+      <w:r>
+        <w:rPr>
+          <w:lang w:val="ca-ES"/>
+        </w:rPr>
+        <w:t>]</w:t>
+      </w:r>
+      <w:r>
+        <w:rPr>
+          <w:lang w:val="ca-ES"/>
+        </w:rPr>
+        <w:t xml:space="preserve"> i </w:t>
+      </w:r>
+      <w:proofErr w:type="spellStart"/>
+      <w:r>
+        <w:rPr>
+          <w:lang w:val="ca-ES"/>
+        </w:rPr>
+        <w:t>Google</w:t>
+      </w:r>
+      <w:proofErr w:type="spellEnd"/>
+      <w:r>
+        <w:rPr>
+          <w:lang w:val="ca-ES"/>
+        </w:rPr>
+        <w:t xml:space="preserve"> ML-Kit [33]</w:t>
+      </w:r>
+      <w:r>
+        <w:rPr>
+          <w:lang w:val="ca-ES"/>
+        </w:rPr>
+        <w:t xml:space="preserve">. També estava l’opció de </w:t>
+      </w:r>
+      <w:proofErr w:type="spellStart"/>
+      <w:r>
+        <w:rPr>
+          <w:lang w:val="ca-ES"/>
+        </w:rPr>
+        <w:t>Keras</w:t>
+      </w:r>
+      <w:proofErr w:type="spellEnd"/>
+      <w:r>
+        <w:rPr>
+          <w:lang w:val="ca-ES"/>
+        </w:rPr>
+        <w:t>-OCR [3</w:t>
+      </w:r>
+      <w:r>
+        <w:rPr>
+          <w:lang w:val="ca-ES"/>
+        </w:rPr>
+        <w:t>4</w:t>
+      </w:r>
+      <w:r>
+        <w:rPr>
+          <w:lang w:val="ca-ES"/>
+        </w:rPr>
+        <w:t xml:space="preserve">], però es va descartar perquè no hi havia un mètode viable per in-cloure’l directament a </w:t>
+      </w:r>
+      <w:proofErr w:type="spellStart"/>
+      <w:r>
+        <w:rPr>
+          <w:lang w:val="ca-ES"/>
+        </w:rPr>
+        <w:t>Flutter</w:t>
+      </w:r>
+      <w:proofErr w:type="spellEnd"/>
+      <w:r>
+        <w:rPr>
+          <w:lang w:val="ca-ES"/>
+        </w:rPr>
+        <w:t>, com si que hi ha amb els altres 2.</w:t>
+      </w:r>
+    </w:p>
+    <w:p>
+      <w:pPr>
+        <w:rPr>
+          <w:lang w:val="ca-ES"/>
+        </w:rPr>
+      </w:pPr>
+      <w:r>
+        <w:rPr>
+          <w:lang w:val="ca-ES"/>
+        </w:rPr>
+        <w:t xml:space="preserve">En l’entorn del projecte, les proves van afavorir </w:t>
+      </w:r>
+      <w:proofErr w:type="spellStart"/>
+      <w:r>
+        <w:rPr>
+          <w:lang w:val="ca-ES"/>
+        </w:rPr>
+        <w:t>Tesseract</w:t>
+      </w:r>
+      <w:proofErr w:type="spellEnd"/>
+      <w:r>
+        <w:rPr>
+          <w:lang w:val="ca-ES"/>
+        </w:rPr>
+        <w:t xml:space="preserve"> quan aquest es processava amb els recursos del telèfon. Aquest mètode funciona millor quan el text és desordenat i amb un reconeixement de text, a més de treure molt més rendiment de la CPU quan aquesta és limitada. En canvi, </w:t>
+      </w:r>
+      <w:proofErr w:type="spellStart"/>
+      <w:r>
+        <w:rPr>
+          <w:lang w:val="ca-ES"/>
+        </w:rPr>
+        <w:t>EasyOCR</w:t>
+      </w:r>
+      <w:proofErr w:type="spellEnd"/>
+      <w:r>
+        <w:rPr>
+          <w:lang w:val="ca-ES"/>
+        </w:rPr>
+        <w:t xml:space="preserve"> té millors resultats amb texts ordenats i estructurats com pot ser una factura i extreu millors resultats reconeixent números. Es pot veure aquesta comparació en profunditat en aquest article [35].</w:t>
+      </w:r>
+    </w:p>
+    <w:p>
+      <w:pPr>
+        <w:rPr>
+          <w:lang w:val="ca-ES"/>
+        </w:rPr>
+      </w:pPr>
+      <w:r>
+        <w:rPr>
+          <w:lang w:val="ca-ES"/>
+        </w:rPr>
+        <w:t xml:space="preserve">Però quan es van fer les proves amb el ML-Kit de </w:t>
+      </w:r>
+      <w:proofErr w:type="spellStart"/>
+      <w:r>
+        <w:rPr>
+          <w:lang w:val="ca-ES"/>
+        </w:rPr>
+        <w:t>Google</w:t>
+      </w:r>
+      <w:proofErr w:type="spellEnd"/>
+      <w:r>
+        <w:rPr>
+          <w:lang w:val="ca-ES"/>
+        </w:rPr>
+        <w:t xml:space="preserve"> es va veure que tant el rendiment com la </w:t>
+      </w:r>
+    </w:p>
+    <w:p>
+      <w:pPr>
+        <w:rPr>
+          <w:lang w:val="ca-ES"/>
+        </w:rPr>
+      </w:pPr>
+      <w:r>
+        <w:rPr>
+          <w:lang w:val="ca-ES"/>
+        </w:rPr>
+        <w:t xml:space="preserve">El programa implementat directament a </w:t>
+      </w:r>
+      <w:proofErr w:type="spellStart"/>
+      <w:r>
+        <w:rPr>
+          <w:lang w:val="ca-ES"/>
+        </w:rPr>
+        <w:t>Flutter</w:t>
+      </w:r>
+      <w:proofErr w:type="spellEnd"/>
+      <w:r>
+        <w:rPr>
+          <w:lang w:val="ca-ES"/>
+        </w:rPr>
+        <w:t xml:space="preserve"> és capaç d’identificar tots els texts que apareixen en una imatge determinada. D’aquest text processat, s’extreu la categoria d’animal que hi ha</w:t>
+      </w:r>
+      <w:r>
+        <w:rPr>
+          <w:lang w:val="ca-ES"/>
+        </w:rPr>
+        <w:t>.</w:t>
+      </w:r>
       <w:r>
         <w:rPr>
           <w:lang w:val="ca-ES"/>
@@ -8755,7 +12196,7 @@
                           </pic:cNvPicPr>
                         </pic:nvPicPr>
                         <pic:blipFill>
-                          <a:blip r:embed="rId18" cstate="print">
+                          <a:blip r:embed="rId19" cstate="print">
                             <a:extLst>
                               <a:ext uri="{28A0092B-C50C-407E-A947-70E740481C1C}">
                                 <a14:useLocalDpi xmlns:a14="http://schemas.microsoft.com/office/drawing/2010/main" val="0"/>
@@ -8840,7 +12281,7 @@
                           </pic:cNvPicPr>
                         </pic:nvPicPr>
                         <pic:blipFill>
-                          <a:blip r:embed="rId19" cstate="print">
+                          <a:blip r:embed="rId20" cstate="print">
                             <a:extLst>
                               <a:ext uri="{28A0092B-C50C-407E-A947-70E740481C1C}">
                                 <a14:useLocalDpi xmlns:a14="http://schemas.microsoft.com/office/drawing/2010/main" val="0"/>
@@ -8926,7 +12367,7 @@
                           </pic:cNvPicPr>
                         </pic:nvPicPr>
                         <pic:blipFill>
-                          <a:blip r:embed="rId20" cstate="print">
+                          <a:blip r:embed="rId21" cstate="print">
                             <a:extLst>
                               <a:ext uri="{28A0092B-C50C-407E-A947-70E740481C1C}">
                                 <a14:useLocalDpi xmlns:a14="http://schemas.microsoft.com/office/drawing/2010/main" val="0"/>
@@ -9177,7 +12618,7 @@
                     </pic:cNvPicPr>
                   </pic:nvPicPr>
                   <pic:blipFill rotWithShape="1">
-                    <a:blip r:embed="rId21">
+                    <a:blip r:embed="rId22">
                       <a:extLst>
                         <a:ext uri="{28A0092B-C50C-407E-A947-70E740481C1C}">
                           <a14:useLocalDpi xmlns:a14="http://schemas.microsoft.com/office/drawing/2010/main" val="0"/>
@@ -11728,7 +15169,7 @@
         </w:rPr>
         <w:t xml:space="preserve">. </w:t>
       </w:r>
-      <w:hyperlink r:id="rId22" w:history="1">
+      <w:hyperlink r:id="rId23" w:history="1">
         <w:r>
           <w:rPr>
             <w:rStyle w:val="Hipervnculo"/>
@@ -11859,7 +15300,7 @@
         </w:rPr>
         <w:t xml:space="preserve"> </w:t>
       </w:r>
-      <w:hyperlink r:id="rId23" w:history="1">
+      <w:hyperlink r:id="rId24" w:history="1">
         <w:r>
           <w:rPr>
             <w:rStyle w:val="Hipervnculo"/>
@@ -12358,7 +15799,7 @@
         </w:rPr>
         <w:t xml:space="preserve"> [Online]. Disponible: </w:t>
       </w:r>
-      <w:hyperlink r:id="rId24" w:history="1">
+      <w:hyperlink r:id="rId25" w:history="1">
         <w:r>
           <w:rPr>
             <w:rStyle w:val="Hipervnculo"/>
@@ -12644,7 +16085,7 @@
         </w:rPr>
         <w:t xml:space="preserve"> Disponible: </w:t>
       </w:r>
-      <w:hyperlink r:id="rId25" w:history="1">
+      <w:hyperlink r:id="rId26" w:history="1">
         <w:r>
           <w:rPr>
             <w:rStyle w:val="Hipervnculo"/>
@@ -12893,7 +16334,7 @@
         </w:rPr>
         <w:t xml:space="preserve">” [Online]. Disponible: </w:t>
       </w:r>
-      <w:hyperlink r:id="rId26" w:history="1">
+      <w:hyperlink r:id="rId27" w:history="1">
         <w:r>
           <w:rPr>
             <w:rStyle w:val="Hipervnculo"/>
@@ -13178,7 +16619,7 @@
         </w:rPr>
         <w:t xml:space="preserve">” [Online]. Disponible: </w:t>
       </w:r>
-      <w:hyperlink r:id="rId27" w:history="1">
+      <w:hyperlink r:id="rId28" w:history="1">
         <w:r>
           <w:rPr>
             <w:rStyle w:val="Hipervnculo"/>
@@ -13329,7 +16770,7 @@
         </w:rPr>
         <w:t xml:space="preserve"> R-CNN” [Online]. Disponible: </w:t>
       </w:r>
-      <w:hyperlink r:id="rId28" w:history="1">
+      <w:hyperlink r:id="rId29" w:history="1">
         <w:r>
           <w:rPr>
             <w:rStyle w:val="Hipervnculo"/>
@@ -13534,7 +16975,7 @@
         </w:rPr>
         <w:t xml:space="preserve">” [Online]. Disponible: </w:t>
       </w:r>
-      <w:hyperlink r:id="rId29" w:history="1">
+      <w:hyperlink r:id="rId30" w:history="1">
         <w:r>
           <w:rPr>
             <w:rStyle w:val="Hipervnculo"/>
@@ -13999,7 +17440,7 @@
         </w:rPr>
         <w:t xml:space="preserve"> [Online]. Disponible: </w:t>
       </w:r>
-      <w:hyperlink r:id="rId30" w:history="1">
+      <w:hyperlink r:id="rId31" w:history="1">
         <w:r>
           <w:rPr>
             <w:rStyle w:val="Hipervnculo"/>
@@ -14184,7 +17625,7 @@
         </w:rPr>
         <w:t xml:space="preserve">”. </w:t>
       </w:r>
-      <w:hyperlink r:id="rId31" w:history="1">
+      <w:hyperlink r:id="rId32" w:history="1">
         <w:r>
           <w:rPr>
             <w:rStyle w:val="Hipervnculo"/>
@@ -14669,7 +18110,7 @@
         </w:rPr>
         <w:t xml:space="preserve">”. </w:t>
       </w:r>
-      <w:hyperlink r:id="rId32" w:anchor="home" w:history="1">
+      <w:hyperlink r:id="rId33" w:anchor="home" w:history="1">
         <w:r>
           <w:rPr>
             <w:rStyle w:val="Hipervnculo"/>
@@ -14878,7 +18319,7 @@
         </w:rPr>
         <w:t xml:space="preserve">”. </w:t>
       </w:r>
-      <w:hyperlink r:id="rId33" w:history="1">
+      <w:hyperlink r:id="rId34" w:history="1">
         <w:r>
           <w:rPr>
             <w:rStyle w:val="Hipervnculo"/>
@@ -15007,7 +18448,7 @@
         </w:rPr>
         <w:t xml:space="preserve"> Neural Networks”. </w:t>
       </w:r>
-      <w:hyperlink r:id="rId34" w:history="1">
+      <w:hyperlink r:id="rId35" w:history="1">
         <w:r>
           <w:rPr>
             <w:rStyle w:val="Hipervnculo"/>
@@ -15190,7 +18631,7 @@
         </w:rPr>
         <w:t xml:space="preserve">”, </w:t>
       </w:r>
-      <w:hyperlink r:id="rId35" w:history="1">
+      <w:hyperlink r:id="rId36" w:history="1">
         <w:r>
           <w:rPr>
             <w:rStyle w:val="Hipervnculo"/>
@@ -15553,7 +18994,7 @@
         </w:rPr>
         <w:t xml:space="preserve"> Text Detector” [Online]. Disponible: </w:t>
       </w:r>
-      <w:hyperlink r:id="rId36" w:history="1">
+      <w:hyperlink r:id="rId37" w:history="1">
         <w:r>
           <w:rPr>
             <w:rStyle w:val="Hipervnculo"/>
@@ -15704,7 +19145,7 @@
         </w:rPr>
         <w:t xml:space="preserve"> Recurrent Neural Network”, </w:t>
       </w:r>
-      <w:hyperlink r:id="rId37" w:history="1">
+      <w:hyperlink r:id="rId38" w:history="1">
         <w:r>
           <w:rPr>
             <w:rStyle w:val="Hipervnculo"/>
@@ -15877,7 +19318,7 @@
         </w:rPr>
         <w:t xml:space="preserve">. </w:t>
       </w:r>
-      <w:hyperlink r:id="rId38" w:history="1">
+      <w:hyperlink r:id="rId39" w:history="1">
         <w:r>
           <w:rPr>
             <w:rStyle w:val="Hipervnculo"/>
@@ -16631,7 +20072,7 @@
         </w:rPr>
         <w:t xml:space="preserve">”. </w:t>
       </w:r>
-      <w:hyperlink r:id="rId39" w:history="1">
+      <w:hyperlink r:id="rId40" w:history="1">
         <w:r>
           <w:rPr>
             <w:rStyle w:val="Hipervnculo"/>
@@ -16742,7 +20183,7 @@
         </w:rPr>
         <w:t xml:space="preserve">. </w:t>
       </w:r>
-      <w:hyperlink r:id="rId40" w:history="1">
+      <w:hyperlink r:id="rId41" w:history="1">
         <w:r>
           <w:rPr>
             <w:rStyle w:val="Hipervnculo"/>
@@ -16837,7 +20278,7 @@
         </w:rPr>
         <w:t xml:space="preserve">. </w:t>
       </w:r>
-      <w:hyperlink r:id="rId41" w:history="1">
+      <w:hyperlink r:id="rId42" w:history="1">
         <w:r>
           <w:rPr>
             <w:rStyle w:val="Hipervnculo"/>
@@ -16889,7 +20330,7 @@
         </w:rPr>
         <w:t xml:space="preserve"> Package. </w:t>
       </w:r>
-      <w:hyperlink r:id="rId42" w:history="1">
+      <w:hyperlink r:id="rId43" w:history="1">
         <w:r>
           <w:rPr>
             <w:rStyle w:val="Hipervnculo"/>
@@ -16940,7 +20381,7 @@
         </w:rPr>
         <w:t xml:space="preserve"> Package. </w:t>
       </w:r>
-      <w:hyperlink r:id="rId43" w:history="1">
+      <w:hyperlink r:id="rId44" w:history="1">
         <w:r>
           <w:rPr>
             <w:rStyle w:val="Hipervnculo"/>
@@ -16980,6 +20421,75 @@
           <w:sz w:val="16"/>
           <w:lang w:val="ca-ES"/>
         </w:rPr>
+        <w:t>Tflite_flutter_helper</w:t>
+      </w:r>
+      <w:proofErr w:type="spellEnd"/>
+      <w:r>
+        <w:rPr>
+          <w:color w:val="000000"/>
+          <w:sz w:val="16"/>
+          <w:lang w:val="ca-ES"/>
+        </w:rPr>
+        <w:t xml:space="preserve"> Package. </w:t>
+      </w:r>
+      <w:hyperlink r:id="rId45" w:history="1">
+        <w:r>
+          <w:rPr>
+            <w:rStyle w:val="Hipervnculo"/>
+            <w:rFonts w:ascii="Palatino" w:hAnsi="Palatino" w:cs="Times New Roman"/>
+            <w:sz w:val="16"/>
+            <w:lang w:val="ca-ES"/>
+          </w:rPr>
+          <w:t>https://pub.dev/packages/tf</w:t>
+        </w:r>
+        <w:r>
+          <w:rPr>
+            <w:rStyle w:val="Hipervnculo"/>
+            <w:rFonts w:ascii="Palatino" w:hAnsi="Palatino" w:cs="Times New Roman"/>
+            <w:sz w:val="16"/>
+            <w:lang w:val="ca-ES"/>
+          </w:rPr>
+          <w:t>l</w:t>
+        </w:r>
+        <w:r>
+          <w:rPr>
+            <w:rStyle w:val="Hipervnculo"/>
+            <w:rFonts w:ascii="Palatino" w:hAnsi="Palatino" w:cs="Times New Roman"/>
+            <w:sz w:val="16"/>
+            <w:lang w:val="ca-ES"/>
+          </w:rPr>
+          <w:t>ite_flutter_helper</w:t>
+        </w:r>
+      </w:hyperlink>
+      <w:r>
+        <w:rPr>
+          <w:color w:val="000000"/>
+          <w:sz w:val="16"/>
+          <w:lang w:val="ca-ES"/>
+        </w:rPr>
+        <w:t xml:space="preserve"> (accedit el 27 de març de 2022). </w:t>
+      </w:r>
+    </w:p>
+    <w:p>
+      <w:pPr>
+        <w:numPr>
+          <w:ilvl w:val="0"/>
+          <w:numId w:val="22"/>
+        </w:numPr>
+        <w:spacing w:line="240" w:lineRule="auto"/>
+        <w:rPr>
+          <w:color w:val="000000"/>
+          <w:sz w:val="16"/>
+          <w:lang w:val="ca-ES"/>
+        </w:rPr>
+      </w:pPr>
+      <w:proofErr w:type="spellStart"/>
+      <w:r>
+        <w:rPr>
+          <w:color w:val="000000"/>
+          <w:sz w:val="16"/>
+          <w:lang w:val="ca-ES"/>
+        </w:rPr>
         <w:t>Firebase</w:t>
       </w:r>
       <w:proofErr w:type="spellEnd"/>
@@ -16991,7 +20501,7 @@
         </w:rPr>
         <w:t xml:space="preserve">. </w:t>
       </w:r>
-      <w:hyperlink r:id="rId44" w:history="1">
+      <w:hyperlink r:id="rId46" w:history="1">
         <w:r>
           <w:rPr>
             <w:rStyle w:val="Hipervnculo"/>
@@ -17078,7 +20588,7 @@
         </w:rPr>
         <w:t xml:space="preserve">. </w:t>
       </w:r>
-      <w:hyperlink r:id="rId45" w:anchor="user-s-guide" w:history="1">
+      <w:hyperlink r:id="rId47" w:anchor="user-s-guide" w:history="1">
         <w:r>
           <w:rPr>
             <w:rStyle w:val="Hipervnculo"/>
@@ -17209,7 +20719,7 @@
         </w:rPr>
         <w:t xml:space="preserve">. </w:t>
       </w:r>
-      <w:hyperlink r:id="rId46" w:history="1">
+      <w:hyperlink r:id="rId48" w:history="1">
         <w:r>
           <w:rPr>
             <w:rStyle w:val="Hipervnculo"/>
@@ -17260,7 +20770,7 @@
         </w:rPr>
         <w:t xml:space="preserve">. </w:t>
       </w:r>
-      <w:hyperlink r:id="rId47" w:history="1">
+      <w:hyperlink r:id="rId49" w:history="1">
         <w:r>
           <w:rPr>
             <w:rStyle w:val="Hipervnculo"/>
@@ -17311,7 +20821,7 @@
         </w:rPr>
         <w:t xml:space="preserve">-OCR. </w:t>
       </w:r>
-      <w:hyperlink r:id="rId48" w:history="1">
+      <w:hyperlink r:id="rId50" w:history="1">
         <w:r>
           <w:rPr>
             <w:rStyle w:val="Hipervnculo"/>
@@ -17432,7 +20942,7 @@
         </w:rPr>
         <w:t xml:space="preserve">. </w:t>
       </w:r>
-      <w:hyperlink r:id="rId49" w:history="1">
+      <w:hyperlink r:id="rId51" w:history="1">
         <w:r>
           <w:rPr>
             <w:rStyle w:val="Hipervnculo"/>
@@ -17532,8 +21042,8 @@
           <w:lang w:val="ca-ES"/>
         </w:rPr>
         <w:sectPr>
-          <w:headerReference w:type="even" r:id="rId50"/>
-          <w:headerReference w:type="default" r:id="rId51"/>
+          <w:headerReference w:type="even" r:id="rId52"/>
+          <w:headerReference w:type="default" r:id="rId53"/>
           <w:type w:val="continuous"/>
           <w:pgSz w:w="11340" w:h="15480" w:code="1"/>
           <w:pgMar w:top="1196" w:right="607" w:bottom="357" w:left="720" w:header="607" w:footer="74" w:gutter="0"/>
@@ -17615,7 +21125,7 @@
                     <pic:cNvPicPr/>
                   </pic:nvPicPr>
                   <pic:blipFill>
-                    <a:blip r:embed="rId52" cstate="print">
+                    <a:blip r:embed="rId54" cstate="print">
                       <a:extLst>
                         <a:ext uri="{28A0092B-C50C-407E-A947-70E740481C1C}">
                           <a14:useLocalDpi xmlns:a14="http://schemas.microsoft.com/office/drawing/2010/main" val="0"/>
@@ -17677,7 +21187,7 @@
                     </pic:cNvPicPr>
                   </pic:nvPicPr>
                   <pic:blipFill>
-                    <a:blip r:embed="rId53" cstate="print">
+                    <a:blip r:embed="rId55" cstate="print">
                       <a:extLst>
                         <a:ext uri="{28A0092B-C50C-407E-A947-70E740481C1C}">
                           <a14:useLocalDpi xmlns:a14="http://schemas.microsoft.com/office/drawing/2010/main" val="0"/>
@@ -17840,7 +21350,7 @@
                     <pic:cNvPicPr/>
                   </pic:nvPicPr>
                   <pic:blipFill>
-                    <a:blip r:embed="rId54" cstate="print">
+                    <a:blip r:embed="rId56" cstate="print">
                       <a:extLst>
                         <a:ext uri="{28A0092B-C50C-407E-A947-70E740481C1C}">
                           <a14:useLocalDpi xmlns:a14="http://schemas.microsoft.com/office/drawing/2010/main" val="0"/>
@@ -17902,7 +21412,7 @@
                     </pic:cNvPicPr>
                   </pic:nvPicPr>
                   <pic:blipFill>
-                    <a:blip r:embed="rId55" cstate="print">
+                    <a:blip r:embed="rId57" cstate="print">
                       <a:extLst>
                         <a:ext uri="{28A0092B-C50C-407E-A947-70E740481C1C}">
                           <a14:useLocalDpi xmlns:a14="http://schemas.microsoft.com/office/drawing/2010/main" val="0"/>
@@ -18079,7 +21589,7 @@
                     <pic:cNvPicPr/>
                   </pic:nvPicPr>
                   <pic:blipFill rotWithShape="1">
-                    <a:blip r:embed="rId56" cstate="print">
+                    <a:blip r:embed="rId58" cstate="print">
                       <a:extLst>
                         <a:ext uri="{28A0092B-C50C-407E-A947-70E740481C1C}">
                           <a14:useLocalDpi xmlns:a14="http://schemas.microsoft.com/office/drawing/2010/main" val="0"/>
@@ -18145,7 +21655,7 @@
                     </pic:cNvPicPr>
                   </pic:nvPicPr>
                   <pic:blipFill>
-                    <a:blip r:embed="rId57" cstate="print">
+                    <a:blip r:embed="rId59" cstate="print">
                       <a:extLst>
                         <a:ext uri="{28A0092B-C50C-407E-A947-70E740481C1C}">
                           <a14:useLocalDpi xmlns:a14="http://schemas.microsoft.com/office/drawing/2010/main" val="0"/>
@@ -23686,6 +27196,24 @@
       <w:kern w:val="16"/>
     </w:rPr>
   </w:style>
+  <w:style w:type="paragraph" w:styleId="Descripcin">
+    <w:name w:val="caption"/>
+    <w:basedOn w:val="Normal"/>
+    <w:next w:val="Normal"/>
+    <w:unhideWhenUsed/>
+    <w:qFormat/>
+    <w:rsid w:val="004706AE"/>
+    <w:pPr>
+      <w:spacing w:after="200" w:line="240" w:lineRule="auto"/>
+    </w:pPr>
+    <w:rPr>
+      <w:i/>
+      <w:iCs/>
+      <w:color w:val="1F497D" w:themeColor="text2"/>
+      <w:sz w:val="18"/>
+      <w:szCs w:val="18"/>
+    </w:rPr>
+  </w:style>
 </w:styles>
 </file>
 

</xml_diff>